<commit_message>
Update Presentada Al Examen
</commit_message>
<xml_diff>
--- a/Carpeta_Proyecto_Welchen_Eduardo.docx
+++ b/Carpeta_Proyecto_Welchen_Eduardo.docx
@@ -728,9 +728,11 @@
             <w:rPr>
               <w:rFonts w:asciiTheme="minorHAnsi" w:eastAsiaTheme="minorEastAsia" w:hAnsiTheme="minorHAnsi" w:cstheme="minorBidi"/>
               <w:noProof/>
+              <w:kern w:val="2"/>
               <w:sz w:val="22"/>
               <w:szCs w:val="22"/>
-              <w:lang w:val="es-419"/>
+              <w:lang w:val="es-ES" w:eastAsia="es-ES"/>
+              <w14:ligatures w14:val="standardContextual"/>
             </w:rPr>
           </w:pPr>
           <w:r>
@@ -742,7 +744,7 @@
           <w:r>
             <w:fldChar w:fldCharType="separate"/>
           </w:r>
-          <w:hyperlink w:anchor="_Toc141899477" w:history="1">
+          <w:hyperlink w:anchor="_Toc160715715" w:history="1">
             <w:r>
               <w:rPr>
                 <w:rStyle w:val="Hipervnculo"/>
@@ -769,7 +771,7 @@
                 <w:noProof/>
                 <w:webHidden/>
               </w:rPr>
-              <w:instrText xml:space="preserve"> PAGEREF _Toc141899477 \h </w:instrText>
+              <w:instrText xml:space="preserve"> PAGEREF _Toc160715715 \h </w:instrText>
             </w:r>
             <w:r>
               <w:rPr>
@@ -789,7 +791,7 @@
                 <w:noProof/>
                 <w:webHidden/>
               </w:rPr>
-              <w:t>2</w:t>
+              <w:t>3</w:t>
             </w:r>
             <w:r>
               <w:rPr>
@@ -809,12 +811,14 @@
             <w:rPr>
               <w:rFonts w:asciiTheme="minorHAnsi" w:eastAsiaTheme="minorEastAsia" w:hAnsiTheme="minorHAnsi" w:cstheme="minorBidi"/>
               <w:noProof/>
+              <w:kern w:val="2"/>
               <w:sz w:val="22"/>
               <w:szCs w:val="22"/>
-              <w:lang w:val="es-419"/>
+              <w:lang w:val="es-ES" w:eastAsia="es-ES"/>
+              <w14:ligatures w14:val="standardContextual"/>
             </w:rPr>
           </w:pPr>
-          <w:hyperlink w:anchor="_Toc141899478" w:history="1">
+          <w:hyperlink w:anchor="_Toc160715716" w:history="1">
             <w:r>
               <w:rPr>
                 <w:rStyle w:val="Hipervnculo"/>
@@ -841,7 +845,7 @@
                 <w:noProof/>
                 <w:webHidden/>
               </w:rPr>
-              <w:instrText xml:space="preserve"> PAGEREF _Toc141899478 \h </w:instrText>
+              <w:instrText xml:space="preserve"> PAGEREF _Toc160715716 \h </w:instrText>
             </w:r>
             <w:r>
               <w:rPr>
@@ -861,7 +865,7 @@
                 <w:noProof/>
                 <w:webHidden/>
               </w:rPr>
-              <w:t>2</w:t>
+              <w:t>3</w:t>
             </w:r>
             <w:r>
               <w:rPr>
@@ -881,12 +885,14 @@
             <w:rPr>
               <w:rFonts w:asciiTheme="minorHAnsi" w:eastAsiaTheme="minorEastAsia" w:hAnsiTheme="minorHAnsi" w:cstheme="minorBidi"/>
               <w:noProof/>
+              <w:kern w:val="2"/>
               <w:sz w:val="22"/>
               <w:szCs w:val="22"/>
-              <w:lang w:val="es-419"/>
+              <w:lang w:val="es-ES" w:eastAsia="es-ES"/>
+              <w14:ligatures w14:val="standardContextual"/>
             </w:rPr>
           </w:pPr>
-          <w:hyperlink w:anchor="_Toc141899479" w:history="1">
+          <w:hyperlink w:anchor="_Toc160715717" w:history="1">
             <w:r>
               <w:rPr>
                 <w:rStyle w:val="Hipervnculo"/>
@@ -913,7 +919,7 @@
                 <w:noProof/>
                 <w:webHidden/>
               </w:rPr>
-              <w:instrText xml:space="preserve"> PAGEREF _Toc141899479 \h </w:instrText>
+              <w:instrText xml:space="preserve"> PAGEREF _Toc160715717 \h </w:instrText>
             </w:r>
             <w:r>
               <w:rPr>
@@ -933,7 +939,7 @@
                 <w:noProof/>
                 <w:webHidden/>
               </w:rPr>
-              <w:t>2</w:t>
+              <w:t>4</w:t>
             </w:r>
             <w:r>
               <w:rPr>
@@ -953,12 +959,14 @@
             <w:rPr>
               <w:rFonts w:asciiTheme="minorHAnsi" w:eastAsiaTheme="minorEastAsia" w:hAnsiTheme="minorHAnsi" w:cstheme="minorBidi"/>
               <w:noProof/>
+              <w:kern w:val="2"/>
               <w:sz w:val="22"/>
               <w:szCs w:val="22"/>
-              <w:lang w:val="es-419"/>
+              <w:lang w:val="es-ES" w:eastAsia="es-ES"/>
+              <w14:ligatures w14:val="standardContextual"/>
             </w:rPr>
           </w:pPr>
-          <w:hyperlink w:anchor="_Toc141899480" w:history="1">
+          <w:hyperlink w:anchor="_Toc160715718" w:history="1">
             <w:r>
               <w:rPr>
                 <w:rStyle w:val="Hipervnculo"/>
@@ -985,7 +993,7 @@
                 <w:noProof/>
                 <w:webHidden/>
               </w:rPr>
-              <w:instrText xml:space="preserve"> PAGEREF _Toc141899480 \h </w:instrText>
+              <w:instrText xml:space="preserve"> PAGEREF _Toc160715718 \h </w:instrText>
             </w:r>
             <w:r>
               <w:rPr>
@@ -1005,7 +1013,7 @@
                 <w:noProof/>
                 <w:webHidden/>
               </w:rPr>
-              <w:t>2</w:t>
+              <w:t>4</w:t>
             </w:r>
             <w:r>
               <w:rPr>
@@ -1025,12 +1033,14 @@
             <w:rPr>
               <w:rFonts w:asciiTheme="minorHAnsi" w:eastAsiaTheme="minorEastAsia" w:hAnsiTheme="minorHAnsi" w:cstheme="minorBidi"/>
               <w:noProof/>
+              <w:kern w:val="2"/>
               <w:sz w:val="22"/>
               <w:szCs w:val="22"/>
-              <w:lang w:val="es-419"/>
+              <w:lang w:val="es-ES" w:eastAsia="es-ES"/>
+              <w14:ligatures w14:val="standardContextual"/>
             </w:rPr>
           </w:pPr>
-          <w:hyperlink w:anchor="_Toc141899481" w:history="1">
+          <w:hyperlink w:anchor="_Toc160715719" w:history="1">
             <w:r>
               <w:rPr>
                 <w:rStyle w:val="Hipervnculo"/>
@@ -1057,7 +1067,7 @@
                 <w:noProof/>
                 <w:webHidden/>
               </w:rPr>
-              <w:instrText xml:space="preserve"> PAGEREF _Toc141899481 \h </w:instrText>
+              <w:instrText xml:space="preserve"> PAGEREF _Toc160715719 \h </w:instrText>
             </w:r>
             <w:r>
               <w:rPr>
@@ -1077,7 +1087,7 @@
                 <w:noProof/>
                 <w:webHidden/>
               </w:rPr>
-              <w:t>2</w:t>
+              <w:t>5</w:t>
             </w:r>
             <w:r>
               <w:rPr>
@@ -1097,12 +1107,14 @@
             <w:rPr>
               <w:rFonts w:asciiTheme="minorHAnsi" w:eastAsiaTheme="minorEastAsia" w:hAnsiTheme="minorHAnsi" w:cstheme="minorBidi"/>
               <w:noProof/>
+              <w:kern w:val="2"/>
               <w:sz w:val="22"/>
               <w:szCs w:val="22"/>
-              <w:lang w:val="es-419"/>
+              <w:lang w:val="es-ES" w:eastAsia="es-ES"/>
+              <w14:ligatures w14:val="standardContextual"/>
             </w:rPr>
           </w:pPr>
-          <w:hyperlink w:anchor="_Toc141899482" w:history="1">
+          <w:hyperlink w:anchor="_Toc160715720" w:history="1">
             <w:r>
               <w:rPr>
                 <w:rStyle w:val="Hipervnculo"/>
@@ -1129,7 +1141,7 @@
                 <w:noProof/>
                 <w:webHidden/>
               </w:rPr>
-              <w:instrText xml:space="preserve"> PAGEREF _Toc141899482 \h </w:instrText>
+              <w:instrText xml:space="preserve"> PAGEREF _Toc160715720 \h </w:instrText>
             </w:r>
             <w:r>
               <w:rPr>
@@ -1149,7 +1161,7 @@
                 <w:noProof/>
                 <w:webHidden/>
               </w:rPr>
-              <w:t>2</w:t>
+              <w:t>5</w:t>
             </w:r>
             <w:r>
               <w:rPr>
@@ -1167,10 +1179,16 @@
               <w:tab w:val="right" w:pos="8830"/>
             </w:tabs>
             <w:rPr>
+              <w:rFonts w:asciiTheme="minorHAnsi" w:eastAsiaTheme="minorEastAsia" w:hAnsiTheme="minorHAnsi" w:cstheme="minorBidi"/>
               <w:noProof/>
+              <w:kern w:val="2"/>
+              <w:sz w:val="22"/>
+              <w:szCs w:val="22"/>
+              <w:lang w:val="es-ES" w:eastAsia="es-ES"/>
+              <w14:ligatures w14:val="standardContextual"/>
             </w:rPr>
           </w:pPr>
-          <w:hyperlink w:anchor="_Toc141899483" w:history="1">
+          <w:hyperlink w:anchor="_Toc160715721" w:history="1">
             <w:r>
               <w:rPr>
                 <w:rStyle w:val="Hipervnculo"/>
@@ -1197,7 +1215,7 @@
                 <w:noProof/>
                 <w:webHidden/>
               </w:rPr>
-              <w:instrText xml:space="preserve"> PAGEREF _Toc141899483 \h </w:instrText>
+              <w:instrText xml:space="preserve"> PAGEREF _Toc160715721 \h </w:instrText>
             </w:r>
             <w:r>
               <w:rPr>
@@ -1217,7 +1235,7 @@
                 <w:noProof/>
                 <w:webHidden/>
               </w:rPr>
-              <w:t>2</w:t>
+              <w:t>5</w:t>
             </w:r>
             <w:r>
               <w:rPr>
@@ -1235,10 +1253,16 @@
               <w:tab w:val="right" w:pos="8830"/>
             </w:tabs>
             <w:rPr>
+              <w:rFonts w:asciiTheme="minorHAnsi" w:eastAsiaTheme="minorEastAsia" w:hAnsiTheme="minorHAnsi" w:cstheme="minorBidi"/>
               <w:noProof/>
+              <w:kern w:val="2"/>
+              <w:sz w:val="22"/>
+              <w:szCs w:val="22"/>
+              <w:lang w:val="es-ES" w:eastAsia="es-ES"/>
+              <w14:ligatures w14:val="standardContextual"/>
             </w:rPr>
           </w:pPr>
-          <w:hyperlink w:anchor="_Toc141899484" w:history="1">
+          <w:hyperlink w:anchor="_Toc160715722" w:history="1">
             <w:r>
               <w:rPr>
                 <w:rStyle w:val="Hipervnculo"/>
@@ -1265,7 +1289,7 @@
                 <w:noProof/>
                 <w:webHidden/>
               </w:rPr>
-              <w:instrText xml:space="preserve"> PAGEREF _Toc141899484 \h </w:instrText>
+              <w:instrText xml:space="preserve"> PAGEREF _Toc160715722 \h </w:instrText>
             </w:r>
             <w:r>
               <w:rPr>
@@ -1285,7 +1309,7 @@
                 <w:noProof/>
                 <w:webHidden/>
               </w:rPr>
-              <w:t>2</w:t>
+              <w:t>5</w:t>
             </w:r>
             <w:r>
               <w:rPr>
@@ -1303,10 +1327,16 @@
               <w:tab w:val="right" w:pos="8830"/>
             </w:tabs>
             <w:rPr>
+              <w:rFonts w:asciiTheme="minorHAnsi" w:eastAsiaTheme="minorEastAsia" w:hAnsiTheme="minorHAnsi" w:cstheme="minorBidi"/>
               <w:noProof/>
+              <w:kern w:val="2"/>
+              <w:sz w:val="22"/>
+              <w:szCs w:val="22"/>
+              <w:lang w:val="es-ES" w:eastAsia="es-ES"/>
+              <w14:ligatures w14:val="standardContextual"/>
             </w:rPr>
           </w:pPr>
-          <w:hyperlink w:anchor="_Toc141899485" w:history="1">
+          <w:hyperlink w:anchor="_Toc160715723" w:history="1">
             <w:r>
               <w:rPr>
                 <w:rStyle w:val="Hipervnculo"/>
@@ -1333,7 +1363,7 @@
                 <w:noProof/>
                 <w:webHidden/>
               </w:rPr>
-              <w:instrText xml:space="preserve"> PAGEREF _Toc141899485 \h </w:instrText>
+              <w:instrText xml:space="preserve"> PAGEREF _Toc160715723 \h </w:instrText>
             </w:r>
             <w:r>
               <w:rPr>
@@ -1353,7 +1383,7 @@
                 <w:noProof/>
                 <w:webHidden/>
               </w:rPr>
-              <w:t>2</w:t>
+              <w:t>5</w:t>
             </w:r>
             <w:r>
               <w:rPr>
@@ -1373,12 +1403,14 @@
             <w:rPr>
               <w:rFonts w:asciiTheme="minorHAnsi" w:eastAsiaTheme="minorEastAsia" w:hAnsiTheme="minorHAnsi" w:cstheme="minorBidi"/>
               <w:noProof/>
+              <w:kern w:val="2"/>
               <w:sz w:val="22"/>
               <w:szCs w:val="22"/>
-              <w:lang w:val="es-419"/>
+              <w:lang w:val="es-ES" w:eastAsia="es-ES"/>
+              <w14:ligatures w14:val="standardContextual"/>
             </w:rPr>
           </w:pPr>
-          <w:hyperlink w:anchor="_Toc141899486" w:history="1">
+          <w:hyperlink w:anchor="_Toc160715724" w:history="1">
             <w:r>
               <w:rPr>
                 <w:rStyle w:val="Hipervnculo"/>
@@ -1405,7 +1437,7 @@
                 <w:noProof/>
                 <w:webHidden/>
               </w:rPr>
-              <w:instrText xml:space="preserve"> PAGEREF _Toc141899486 \h </w:instrText>
+              <w:instrText xml:space="preserve"> PAGEREF _Toc160715724 \h </w:instrText>
             </w:r>
             <w:r>
               <w:rPr>
@@ -1425,7 +1457,7 @@
                 <w:noProof/>
                 <w:webHidden/>
               </w:rPr>
-              <w:t>3</w:t>
+              <w:t>5</w:t>
             </w:r>
             <w:r>
               <w:rPr>
@@ -1445,12 +1477,14 @@
             <w:rPr>
               <w:rFonts w:asciiTheme="minorHAnsi" w:eastAsiaTheme="minorEastAsia" w:hAnsiTheme="minorHAnsi" w:cstheme="minorBidi"/>
               <w:noProof/>
+              <w:kern w:val="2"/>
               <w:sz w:val="22"/>
               <w:szCs w:val="22"/>
-              <w:lang w:val="es-419"/>
+              <w:lang w:val="es-ES" w:eastAsia="es-ES"/>
+              <w14:ligatures w14:val="standardContextual"/>
             </w:rPr>
           </w:pPr>
-          <w:hyperlink w:anchor="_Toc141899487" w:history="1">
+          <w:hyperlink w:anchor="_Toc160715725" w:history="1">
             <w:r>
               <w:rPr>
                 <w:rStyle w:val="Hipervnculo"/>
@@ -1477,7 +1511,7 @@
                 <w:noProof/>
                 <w:webHidden/>
               </w:rPr>
-              <w:instrText xml:space="preserve"> PAGEREF _Toc141899487 \h </w:instrText>
+              <w:instrText xml:space="preserve"> PAGEREF _Toc160715725 \h </w:instrText>
             </w:r>
             <w:r>
               <w:rPr>
@@ -1497,7 +1531,7 @@
                 <w:noProof/>
                 <w:webHidden/>
               </w:rPr>
-              <w:t>3</w:t>
+              <w:t>6</w:t>
             </w:r>
             <w:r>
               <w:rPr>
@@ -1517,12 +1551,14 @@
             <w:rPr>
               <w:rFonts w:asciiTheme="minorHAnsi" w:eastAsiaTheme="minorEastAsia" w:hAnsiTheme="minorHAnsi" w:cstheme="minorBidi"/>
               <w:noProof/>
+              <w:kern w:val="2"/>
               <w:sz w:val="22"/>
               <w:szCs w:val="22"/>
-              <w:lang w:val="es-419"/>
+              <w:lang w:val="es-ES" w:eastAsia="es-ES"/>
+              <w14:ligatures w14:val="standardContextual"/>
             </w:rPr>
           </w:pPr>
-          <w:hyperlink w:anchor="_Toc141899488" w:history="1">
+          <w:hyperlink w:anchor="_Toc160715726" w:history="1">
             <w:r>
               <w:rPr>
                 <w:rStyle w:val="Hipervnculo"/>
@@ -1549,7 +1585,7 @@
                 <w:noProof/>
                 <w:webHidden/>
               </w:rPr>
-              <w:instrText xml:space="preserve"> PAGEREF _Toc141899488 \h </w:instrText>
+              <w:instrText xml:space="preserve"> PAGEREF _Toc160715726 \h </w:instrText>
             </w:r>
             <w:r>
               <w:rPr>
@@ -1569,7 +1605,7 @@
                 <w:noProof/>
                 <w:webHidden/>
               </w:rPr>
-              <w:t>3</w:t>
+              <w:t>7</w:t>
             </w:r>
             <w:r>
               <w:rPr>
@@ -1589,12 +1625,14 @@
             <w:rPr>
               <w:rFonts w:asciiTheme="minorHAnsi" w:eastAsiaTheme="minorEastAsia" w:hAnsiTheme="minorHAnsi" w:cstheme="minorBidi"/>
               <w:noProof/>
+              <w:kern w:val="2"/>
               <w:sz w:val="22"/>
               <w:szCs w:val="22"/>
-              <w:lang w:val="es-419"/>
+              <w:lang w:val="es-ES" w:eastAsia="es-ES"/>
+              <w14:ligatures w14:val="standardContextual"/>
             </w:rPr>
           </w:pPr>
-          <w:hyperlink w:anchor="_Toc141899489" w:history="1">
+          <w:hyperlink w:anchor="_Toc160715727" w:history="1">
             <w:r>
               <w:rPr>
                 <w:rStyle w:val="Hipervnculo"/>
@@ -1621,7 +1659,7 @@
                 <w:noProof/>
                 <w:webHidden/>
               </w:rPr>
-              <w:instrText xml:space="preserve"> PAGEREF _Toc141899489 \h </w:instrText>
+              <w:instrText xml:space="preserve"> PAGEREF _Toc160715727 \h </w:instrText>
             </w:r>
             <w:r>
               <w:rPr>
@@ -1641,7 +1679,7 @@
                 <w:noProof/>
                 <w:webHidden/>
               </w:rPr>
-              <w:t>3</w:t>
+              <w:t>7</w:t>
             </w:r>
             <w:r>
               <w:rPr>
@@ -1661,12 +1699,14 @@
             <w:rPr>
               <w:rFonts w:asciiTheme="minorHAnsi" w:eastAsiaTheme="minorEastAsia" w:hAnsiTheme="minorHAnsi" w:cstheme="minorBidi"/>
               <w:noProof/>
+              <w:kern w:val="2"/>
               <w:sz w:val="22"/>
               <w:szCs w:val="22"/>
-              <w:lang w:val="es-419"/>
+              <w:lang w:val="es-ES" w:eastAsia="es-ES"/>
+              <w14:ligatures w14:val="standardContextual"/>
             </w:rPr>
           </w:pPr>
-          <w:hyperlink w:anchor="_Toc141899490" w:history="1">
+          <w:hyperlink w:anchor="_Toc160715728" w:history="1">
             <w:r>
               <w:rPr>
                 <w:rStyle w:val="Hipervnculo"/>
@@ -1693,7 +1733,7 @@
                 <w:noProof/>
                 <w:webHidden/>
               </w:rPr>
-              <w:instrText xml:space="preserve"> PAGEREF _Toc141899490 \h </w:instrText>
+              <w:instrText xml:space="preserve"> PAGEREF _Toc160715728 \h </w:instrText>
             </w:r>
             <w:r>
               <w:rPr>
@@ -1713,7 +1753,7 @@
                 <w:noProof/>
                 <w:webHidden/>
               </w:rPr>
-              <w:t>3</w:t>
+              <w:t>8</w:t>
             </w:r>
             <w:r>
               <w:rPr>
@@ -1733,12 +1773,14 @@
             <w:rPr>
               <w:rFonts w:asciiTheme="minorHAnsi" w:eastAsiaTheme="minorEastAsia" w:hAnsiTheme="minorHAnsi" w:cstheme="minorBidi"/>
               <w:noProof/>
+              <w:kern w:val="2"/>
               <w:sz w:val="22"/>
               <w:szCs w:val="22"/>
-              <w:lang w:val="es-419"/>
+              <w:lang w:val="es-ES" w:eastAsia="es-ES"/>
+              <w14:ligatures w14:val="standardContextual"/>
             </w:rPr>
           </w:pPr>
-          <w:hyperlink w:anchor="_Toc141899491" w:history="1">
+          <w:hyperlink w:anchor="_Toc160715729" w:history="1">
             <w:r>
               <w:rPr>
                 <w:rStyle w:val="Hipervnculo"/>
@@ -1765,7 +1807,7 @@
                 <w:noProof/>
                 <w:webHidden/>
               </w:rPr>
-              <w:instrText xml:space="preserve"> PAGEREF _Toc141899491 \h </w:instrText>
+              <w:instrText xml:space="preserve"> PAGEREF _Toc160715729 \h </w:instrText>
             </w:r>
             <w:r>
               <w:rPr>
@@ -1785,7 +1827,7 @@
                 <w:noProof/>
                 <w:webHidden/>
               </w:rPr>
-              <w:t>3</w:t>
+              <w:t>8</w:t>
             </w:r>
             <w:r>
               <w:rPr>
@@ -1805,12 +1847,14 @@
             <w:rPr>
               <w:rFonts w:asciiTheme="minorHAnsi" w:eastAsiaTheme="minorEastAsia" w:hAnsiTheme="minorHAnsi" w:cstheme="minorBidi"/>
               <w:noProof/>
+              <w:kern w:val="2"/>
               <w:sz w:val="22"/>
               <w:szCs w:val="22"/>
-              <w:lang w:val="es-419"/>
+              <w:lang w:val="es-ES" w:eastAsia="es-ES"/>
+              <w14:ligatures w14:val="standardContextual"/>
             </w:rPr>
           </w:pPr>
-          <w:hyperlink w:anchor="_Toc141899492" w:history="1">
+          <w:hyperlink w:anchor="_Toc160715730" w:history="1">
             <w:r>
               <w:rPr>
                 <w:rStyle w:val="Hipervnculo"/>
@@ -1837,7 +1881,7 @@
                 <w:noProof/>
                 <w:webHidden/>
               </w:rPr>
-              <w:instrText xml:space="preserve"> PAGEREF _Toc141899492 \h </w:instrText>
+              <w:instrText xml:space="preserve"> PAGEREF _Toc160715730 \h </w:instrText>
             </w:r>
             <w:r>
               <w:rPr>
@@ -1857,7 +1901,7 @@
                 <w:noProof/>
                 <w:webHidden/>
               </w:rPr>
-              <w:t>3</w:t>
+              <w:t>8</w:t>
             </w:r>
             <w:r>
               <w:rPr>
@@ -1877,12 +1921,14 @@
             <w:rPr>
               <w:rFonts w:asciiTheme="minorHAnsi" w:eastAsiaTheme="minorEastAsia" w:hAnsiTheme="minorHAnsi" w:cstheme="minorBidi"/>
               <w:noProof/>
+              <w:kern w:val="2"/>
               <w:sz w:val="22"/>
               <w:szCs w:val="22"/>
-              <w:lang w:val="es-419"/>
+              <w:lang w:val="es-ES" w:eastAsia="es-ES"/>
+              <w14:ligatures w14:val="standardContextual"/>
             </w:rPr>
           </w:pPr>
-          <w:hyperlink w:anchor="_Toc141899493" w:history="1">
+          <w:hyperlink w:anchor="_Toc160715731" w:history="1">
             <w:r>
               <w:rPr>
                 <w:rStyle w:val="Hipervnculo"/>
@@ -1909,7 +1955,7 @@
                 <w:noProof/>
                 <w:webHidden/>
               </w:rPr>
-              <w:instrText xml:space="preserve"> PAGEREF _Toc141899493 \h </w:instrText>
+              <w:instrText xml:space="preserve"> PAGEREF _Toc160715731 \h </w:instrText>
             </w:r>
             <w:r>
               <w:rPr>
@@ -1929,7 +1975,7 @@
                 <w:noProof/>
                 <w:webHidden/>
               </w:rPr>
-              <w:t>3</w:t>
+              <w:t>8</w:t>
             </w:r>
             <w:r>
               <w:rPr>
@@ -1949,12 +1995,14 @@
             <w:rPr>
               <w:rFonts w:asciiTheme="minorHAnsi" w:eastAsiaTheme="minorEastAsia" w:hAnsiTheme="minorHAnsi" w:cstheme="minorBidi"/>
               <w:noProof/>
+              <w:kern w:val="2"/>
               <w:sz w:val="22"/>
               <w:szCs w:val="22"/>
-              <w:lang w:val="es-419"/>
+              <w:lang w:val="es-ES" w:eastAsia="es-ES"/>
+              <w14:ligatures w14:val="standardContextual"/>
             </w:rPr>
           </w:pPr>
-          <w:hyperlink w:anchor="_Toc141899494" w:history="1">
+          <w:hyperlink w:anchor="_Toc160715732" w:history="1">
             <w:r>
               <w:rPr>
                 <w:rStyle w:val="Hipervnculo"/>
@@ -1981,7 +2029,7 @@
                 <w:noProof/>
                 <w:webHidden/>
               </w:rPr>
-              <w:instrText xml:space="preserve"> PAGEREF _Toc141899494 \h </w:instrText>
+              <w:instrText xml:space="preserve"> PAGEREF _Toc160715732 \h </w:instrText>
             </w:r>
             <w:r>
               <w:rPr>
@@ -2001,7 +2049,7 @@
                 <w:noProof/>
                 <w:webHidden/>
               </w:rPr>
-              <w:t>4</w:t>
+              <w:t>9</w:t>
             </w:r>
             <w:r>
               <w:rPr>
@@ -2021,12 +2069,14 @@
             <w:rPr>
               <w:rFonts w:asciiTheme="minorHAnsi" w:eastAsiaTheme="minorEastAsia" w:hAnsiTheme="minorHAnsi" w:cstheme="minorBidi"/>
               <w:noProof/>
+              <w:kern w:val="2"/>
               <w:sz w:val="22"/>
               <w:szCs w:val="22"/>
-              <w:lang w:val="es-419"/>
+              <w:lang w:val="es-ES" w:eastAsia="es-ES"/>
+              <w14:ligatures w14:val="standardContextual"/>
             </w:rPr>
           </w:pPr>
-          <w:hyperlink w:anchor="_Toc141899495" w:history="1">
+          <w:hyperlink w:anchor="_Toc160715733" w:history="1">
             <w:r>
               <w:rPr>
                 <w:rStyle w:val="Hipervnculo"/>
@@ -2053,7 +2103,7 @@
                 <w:noProof/>
                 <w:webHidden/>
               </w:rPr>
-              <w:instrText xml:space="preserve"> PAGEREF _Toc141899495 \h </w:instrText>
+              <w:instrText xml:space="preserve"> PAGEREF _Toc160715733 \h </w:instrText>
             </w:r>
             <w:r>
               <w:rPr>
@@ -2073,7 +2123,1834 @@
                 <w:noProof/>
                 <w:webHidden/>
               </w:rPr>
-              <w:t>5</w:t>
+              <w:t>10</w:t>
+            </w:r>
+            <w:r>
+              <w:rPr>
+                <w:noProof/>
+                <w:webHidden/>
+              </w:rPr>
+              <w:fldChar w:fldCharType="end"/>
+            </w:r>
+          </w:hyperlink>
+        </w:p>
+        <w:p>
+          <w:pPr>
+            <w:pStyle w:val="TDC2"/>
+            <w:tabs>
+              <w:tab w:val="right" w:pos="8830"/>
+            </w:tabs>
+            <w:rPr>
+              <w:rFonts w:asciiTheme="minorHAnsi" w:eastAsiaTheme="minorEastAsia" w:hAnsiTheme="minorHAnsi" w:cstheme="minorBidi"/>
+              <w:noProof/>
+              <w:kern w:val="2"/>
+              <w:sz w:val="22"/>
+              <w:szCs w:val="22"/>
+              <w:lang w:val="es-ES" w:eastAsia="es-ES"/>
+              <w14:ligatures w14:val="standardContextual"/>
+            </w:rPr>
+          </w:pPr>
+          <w:hyperlink w:anchor="_Toc160715734" w:history="1">
+            <w:r>
+              <w:rPr>
+                <w:rStyle w:val="Hipervnculo"/>
+                <w:noProof/>
+              </w:rPr>
+              <w:t>Inicio de Sesión</w:t>
+            </w:r>
+            <w:r>
+              <w:rPr>
+                <w:noProof/>
+                <w:webHidden/>
+              </w:rPr>
+              <w:tab/>
+            </w:r>
+            <w:r>
+              <w:rPr>
+                <w:noProof/>
+                <w:webHidden/>
+              </w:rPr>
+              <w:fldChar w:fldCharType="begin"/>
+            </w:r>
+            <w:r>
+              <w:rPr>
+                <w:noProof/>
+                <w:webHidden/>
+              </w:rPr>
+              <w:instrText xml:space="preserve"> PAGEREF _Toc160715734 \h </w:instrText>
+            </w:r>
+            <w:r>
+              <w:rPr>
+                <w:noProof/>
+                <w:webHidden/>
+              </w:rPr>
+            </w:r>
+            <w:r>
+              <w:rPr>
+                <w:noProof/>
+                <w:webHidden/>
+              </w:rPr>
+              <w:fldChar w:fldCharType="separate"/>
+            </w:r>
+            <w:r>
+              <w:rPr>
+                <w:noProof/>
+                <w:webHidden/>
+              </w:rPr>
+              <w:t>10</w:t>
+            </w:r>
+            <w:r>
+              <w:rPr>
+                <w:noProof/>
+                <w:webHidden/>
+              </w:rPr>
+              <w:fldChar w:fldCharType="end"/>
+            </w:r>
+          </w:hyperlink>
+          <w:hyperlink w:anchor="_Toc160715735" w:history="1">
+            <w:r>
+              <w:rPr>
+                <w:noProof/>
+                <w:webHidden/>
+              </w:rPr>
+              <w:tab/>
+            </w:r>
+            <w:r>
+              <w:rPr>
+                <w:noProof/>
+                <w:webHidden/>
+              </w:rPr>
+              <w:fldChar w:fldCharType="begin"/>
+            </w:r>
+            <w:r>
+              <w:rPr>
+                <w:noProof/>
+                <w:webHidden/>
+              </w:rPr>
+              <w:instrText xml:space="preserve"> PAGEREF _Toc160715735 \h </w:instrText>
+            </w:r>
+            <w:r>
+              <w:rPr>
+                <w:noProof/>
+                <w:webHidden/>
+              </w:rPr>
+            </w:r>
+            <w:r>
+              <w:rPr>
+                <w:noProof/>
+                <w:webHidden/>
+              </w:rPr>
+              <w:fldChar w:fldCharType="separate"/>
+            </w:r>
+            <w:r>
+              <w:rPr>
+                <w:noProof/>
+                <w:webHidden/>
+              </w:rPr>
+              <w:t>10</w:t>
+            </w:r>
+            <w:r>
+              <w:rPr>
+                <w:noProof/>
+                <w:webHidden/>
+              </w:rPr>
+              <w:fldChar w:fldCharType="end"/>
+            </w:r>
+          </w:hyperlink>
+        </w:p>
+        <w:p>
+          <w:pPr>
+            <w:pStyle w:val="TDC2"/>
+            <w:tabs>
+              <w:tab w:val="right" w:pos="8830"/>
+            </w:tabs>
+            <w:rPr>
+              <w:rFonts w:asciiTheme="minorHAnsi" w:eastAsiaTheme="minorEastAsia" w:hAnsiTheme="minorHAnsi" w:cstheme="minorBidi"/>
+              <w:noProof/>
+              <w:kern w:val="2"/>
+              <w:sz w:val="22"/>
+              <w:szCs w:val="22"/>
+              <w:lang w:val="es-ES" w:eastAsia="es-ES"/>
+              <w14:ligatures w14:val="standardContextual"/>
+            </w:rPr>
+          </w:pPr>
+          <w:hyperlink w:anchor="_Toc160715736" w:history="1">
+            <w:r>
+              <w:rPr>
+                <w:rStyle w:val="Hipervnculo"/>
+                <w:noProof/>
+              </w:rPr>
+              <w:t>Navbar</w:t>
+            </w:r>
+            <w:r>
+              <w:rPr>
+                <w:noProof/>
+                <w:webHidden/>
+              </w:rPr>
+              <w:tab/>
+            </w:r>
+            <w:r>
+              <w:rPr>
+                <w:noProof/>
+                <w:webHidden/>
+              </w:rPr>
+              <w:fldChar w:fldCharType="begin"/>
+            </w:r>
+            <w:r>
+              <w:rPr>
+                <w:noProof/>
+                <w:webHidden/>
+              </w:rPr>
+              <w:instrText xml:space="preserve"> PAGEREF _Toc160715736 \h </w:instrText>
+            </w:r>
+            <w:r>
+              <w:rPr>
+                <w:noProof/>
+                <w:webHidden/>
+              </w:rPr>
+            </w:r>
+            <w:r>
+              <w:rPr>
+                <w:noProof/>
+                <w:webHidden/>
+              </w:rPr>
+              <w:fldChar w:fldCharType="separate"/>
+            </w:r>
+            <w:r>
+              <w:rPr>
+                <w:noProof/>
+                <w:webHidden/>
+              </w:rPr>
+              <w:t>10</w:t>
+            </w:r>
+            <w:r>
+              <w:rPr>
+                <w:noProof/>
+                <w:webHidden/>
+              </w:rPr>
+              <w:fldChar w:fldCharType="end"/>
+            </w:r>
+          </w:hyperlink>
+        </w:p>
+        <w:p>
+          <w:pPr>
+            <w:pStyle w:val="TDC2"/>
+            <w:tabs>
+              <w:tab w:val="right" w:pos="8830"/>
+            </w:tabs>
+            <w:rPr>
+              <w:rFonts w:asciiTheme="minorHAnsi" w:eastAsiaTheme="minorEastAsia" w:hAnsiTheme="minorHAnsi" w:cstheme="minorBidi"/>
+              <w:noProof/>
+              <w:kern w:val="2"/>
+              <w:sz w:val="22"/>
+              <w:szCs w:val="22"/>
+              <w:lang w:val="es-ES" w:eastAsia="es-ES"/>
+              <w14:ligatures w14:val="standardContextual"/>
+            </w:rPr>
+          </w:pPr>
+          <w:hyperlink w:anchor="_Toc160715737" w:history="1">
+            <w:r>
+              <w:rPr>
+                <w:noProof/>
+                <w:webHidden/>
+              </w:rPr>
+              <w:tab/>
+            </w:r>
+            <w:r>
+              <w:rPr>
+                <w:noProof/>
+                <w:webHidden/>
+              </w:rPr>
+              <w:fldChar w:fldCharType="begin"/>
+            </w:r>
+            <w:r>
+              <w:rPr>
+                <w:noProof/>
+                <w:webHidden/>
+              </w:rPr>
+              <w:instrText xml:space="preserve"> PAGEREF _Toc160715737 \h </w:instrText>
+            </w:r>
+            <w:r>
+              <w:rPr>
+                <w:noProof/>
+                <w:webHidden/>
+              </w:rPr>
+            </w:r>
+            <w:r>
+              <w:rPr>
+                <w:noProof/>
+                <w:webHidden/>
+              </w:rPr>
+              <w:fldChar w:fldCharType="separate"/>
+            </w:r>
+            <w:r>
+              <w:rPr>
+                <w:noProof/>
+                <w:webHidden/>
+              </w:rPr>
+              <w:t>10</w:t>
+            </w:r>
+            <w:r>
+              <w:rPr>
+                <w:noProof/>
+                <w:webHidden/>
+              </w:rPr>
+              <w:fldChar w:fldCharType="end"/>
+            </w:r>
+          </w:hyperlink>
+        </w:p>
+        <w:p>
+          <w:pPr>
+            <w:pStyle w:val="TDC2"/>
+            <w:tabs>
+              <w:tab w:val="right" w:pos="8830"/>
+            </w:tabs>
+            <w:rPr>
+              <w:rFonts w:asciiTheme="minorHAnsi" w:eastAsiaTheme="minorEastAsia" w:hAnsiTheme="minorHAnsi" w:cstheme="minorBidi"/>
+              <w:noProof/>
+              <w:kern w:val="2"/>
+              <w:sz w:val="22"/>
+              <w:szCs w:val="22"/>
+              <w:lang w:val="es-ES" w:eastAsia="es-ES"/>
+              <w14:ligatures w14:val="standardContextual"/>
+            </w:rPr>
+          </w:pPr>
+          <w:hyperlink w:anchor="_Toc160715738" w:history="1">
+            <w:r>
+              <w:rPr>
+                <w:rStyle w:val="Hipervnculo"/>
+                <w:noProof/>
+                <w:lang w:val="es-ES"/>
+              </w:rPr>
+              <w:t>Reglas</w:t>
+            </w:r>
+            <w:r>
+              <w:rPr>
+                <w:noProof/>
+                <w:webHidden/>
+              </w:rPr>
+              <w:tab/>
+            </w:r>
+            <w:r>
+              <w:rPr>
+                <w:noProof/>
+                <w:webHidden/>
+              </w:rPr>
+              <w:fldChar w:fldCharType="begin"/>
+            </w:r>
+            <w:r>
+              <w:rPr>
+                <w:noProof/>
+                <w:webHidden/>
+              </w:rPr>
+              <w:instrText xml:space="preserve"> PAGEREF _Toc160715738 \h </w:instrText>
+            </w:r>
+            <w:r>
+              <w:rPr>
+                <w:noProof/>
+                <w:webHidden/>
+              </w:rPr>
+            </w:r>
+            <w:r>
+              <w:rPr>
+                <w:noProof/>
+                <w:webHidden/>
+              </w:rPr>
+              <w:fldChar w:fldCharType="separate"/>
+            </w:r>
+            <w:r>
+              <w:rPr>
+                <w:noProof/>
+                <w:webHidden/>
+              </w:rPr>
+              <w:t>10</w:t>
+            </w:r>
+            <w:r>
+              <w:rPr>
+                <w:noProof/>
+                <w:webHidden/>
+              </w:rPr>
+              <w:fldChar w:fldCharType="end"/>
+            </w:r>
+          </w:hyperlink>
+        </w:p>
+        <w:p>
+          <w:pPr>
+            <w:pStyle w:val="TDC2"/>
+            <w:tabs>
+              <w:tab w:val="right" w:pos="8830"/>
+            </w:tabs>
+            <w:rPr>
+              <w:rFonts w:asciiTheme="minorHAnsi" w:eastAsiaTheme="minorEastAsia" w:hAnsiTheme="minorHAnsi" w:cstheme="minorBidi"/>
+              <w:noProof/>
+              <w:kern w:val="2"/>
+              <w:sz w:val="22"/>
+              <w:szCs w:val="22"/>
+              <w:lang w:val="es-ES" w:eastAsia="es-ES"/>
+              <w14:ligatures w14:val="standardContextual"/>
+            </w:rPr>
+          </w:pPr>
+          <w:hyperlink w:anchor="_Toc160715739" w:history="1">
+            <w:r>
+              <w:rPr>
+                <w:noProof/>
+                <w:webHidden/>
+              </w:rPr>
+              <w:tab/>
+            </w:r>
+            <w:r>
+              <w:rPr>
+                <w:noProof/>
+                <w:webHidden/>
+              </w:rPr>
+              <w:fldChar w:fldCharType="begin"/>
+            </w:r>
+            <w:r>
+              <w:rPr>
+                <w:noProof/>
+                <w:webHidden/>
+              </w:rPr>
+              <w:instrText xml:space="preserve"> PAGEREF _Toc160715739 \h </w:instrText>
+            </w:r>
+            <w:r>
+              <w:rPr>
+                <w:noProof/>
+                <w:webHidden/>
+              </w:rPr>
+            </w:r>
+            <w:r>
+              <w:rPr>
+                <w:noProof/>
+                <w:webHidden/>
+              </w:rPr>
+              <w:fldChar w:fldCharType="separate"/>
+            </w:r>
+            <w:r>
+              <w:rPr>
+                <w:noProof/>
+                <w:webHidden/>
+              </w:rPr>
+              <w:t>10</w:t>
+            </w:r>
+            <w:r>
+              <w:rPr>
+                <w:noProof/>
+                <w:webHidden/>
+              </w:rPr>
+              <w:fldChar w:fldCharType="end"/>
+            </w:r>
+          </w:hyperlink>
+        </w:p>
+        <w:p>
+          <w:pPr>
+            <w:pStyle w:val="TDC2"/>
+            <w:tabs>
+              <w:tab w:val="right" w:pos="8830"/>
+            </w:tabs>
+            <w:rPr>
+              <w:rFonts w:asciiTheme="minorHAnsi" w:eastAsiaTheme="minorEastAsia" w:hAnsiTheme="minorHAnsi" w:cstheme="minorBidi"/>
+              <w:noProof/>
+              <w:kern w:val="2"/>
+              <w:sz w:val="22"/>
+              <w:szCs w:val="22"/>
+              <w:lang w:val="es-ES" w:eastAsia="es-ES"/>
+              <w14:ligatures w14:val="standardContextual"/>
+            </w:rPr>
+          </w:pPr>
+          <w:hyperlink w:anchor="_Toc160715740" w:history="1">
+            <w:r>
+              <w:rPr>
+                <w:rStyle w:val="Hipervnculo"/>
+                <w:noProof/>
+                <w:lang w:val="es-ES"/>
+              </w:rPr>
+              <w:t>Equipos</w:t>
+            </w:r>
+            <w:r>
+              <w:rPr>
+                <w:noProof/>
+                <w:webHidden/>
+              </w:rPr>
+              <w:tab/>
+            </w:r>
+            <w:r>
+              <w:rPr>
+                <w:noProof/>
+                <w:webHidden/>
+              </w:rPr>
+              <w:fldChar w:fldCharType="begin"/>
+            </w:r>
+            <w:r>
+              <w:rPr>
+                <w:noProof/>
+                <w:webHidden/>
+              </w:rPr>
+              <w:instrText xml:space="preserve"> PAGEREF _Toc160715740 \h </w:instrText>
+            </w:r>
+            <w:r>
+              <w:rPr>
+                <w:noProof/>
+                <w:webHidden/>
+              </w:rPr>
+            </w:r>
+            <w:r>
+              <w:rPr>
+                <w:noProof/>
+                <w:webHidden/>
+              </w:rPr>
+              <w:fldChar w:fldCharType="separate"/>
+            </w:r>
+            <w:r>
+              <w:rPr>
+                <w:noProof/>
+                <w:webHidden/>
+              </w:rPr>
+              <w:t>10</w:t>
+            </w:r>
+            <w:r>
+              <w:rPr>
+                <w:noProof/>
+                <w:webHidden/>
+              </w:rPr>
+              <w:fldChar w:fldCharType="end"/>
+            </w:r>
+          </w:hyperlink>
+        </w:p>
+        <w:p>
+          <w:pPr>
+            <w:pStyle w:val="TDC2"/>
+            <w:tabs>
+              <w:tab w:val="right" w:pos="8830"/>
+            </w:tabs>
+            <w:rPr>
+              <w:rFonts w:asciiTheme="minorHAnsi" w:eastAsiaTheme="minorEastAsia" w:hAnsiTheme="minorHAnsi" w:cstheme="minorBidi"/>
+              <w:noProof/>
+              <w:kern w:val="2"/>
+              <w:sz w:val="22"/>
+              <w:szCs w:val="22"/>
+              <w:lang w:val="es-ES" w:eastAsia="es-ES"/>
+              <w14:ligatures w14:val="standardContextual"/>
+            </w:rPr>
+          </w:pPr>
+          <w:hyperlink w:anchor="_Toc160715741" w:history="1">
+            <w:r>
+              <w:rPr>
+                <w:noProof/>
+                <w:webHidden/>
+              </w:rPr>
+              <w:tab/>
+            </w:r>
+            <w:r>
+              <w:rPr>
+                <w:noProof/>
+                <w:webHidden/>
+              </w:rPr>
+              <w:fldChar w:fldCharType="begin"/>
+            </w:r>
+            <w:r>
+              <w:rPr>
+                <w:noProof/>
+                <w:webHidden/>
+              </w:rPr>
+              <w:instrText xml:space="preserve"> PAGEREF _Toc160715741 \h </w:instrText>
+            </w:r>
+            <w:r>
+              <w:rPr>
+                <w:noProof/>
+                <w:webHidden/>
+              </w:rPr>
+            </w:r>
+            <w:r>
+              <w:rPr>
+                <w:noProof/>
+                <w:webHidden/>
+              </w:rPr>
+              <w:fldChar w:fldCharType="separate"/>
+            </w:r>
+            <w:r>
+              <w:rPr>
+                <w:noProof/>
+                <w:webHidden/>
+              </w:rPr>
+              <w:t>11</w:t>
+            </w:r>
+            <w:r>
+              <w:rPr>
+                <w:noProof/>
+                <w:webHidden/>
+              </w:rPr>
+              <w:fldChar w:fldCharType="end"/>
+            </w:r>
+          </w:hyperlink>
+        </w:p>
+        <w:p>
+          <w:pPr>
+            <w:pStyle w:val="TDC2"/>
+            <w:tabs>
+              <w:tab w:val="right" w:pos="8830"/>
+            </w:tabs>
+            <w:rPr>
+              <w:rFonts w:asciiTheme="minorHAnsi" w:eastAsiaTheme="minorEastAsia" w:hAnsiTheme="minorHAnsi" w:cstheme="minorBidi"/>
+              <w:noProof/>
+              <w:kern w:val="2"/>
+              <w:sz w:val="22"/>
+              <w:szCs w:val="22"/>
+              <w:lang w:val="es-ES" w:eastAsia="es-ES"/>
+              <w14:ligatures w14:val="standardContextual"/>
+            </w:rPr>
+          </w:pPr>
+          <w:hyperlink w:anchor="_Toc160715742" w:history="1">
+            <w:r>
+              <w:rPr>
+                <w:rStyle w:val="Hipervnculo"/>
+                <w:noProof/>
+                <w:lang w:val="es-ES"/>
+              </w:rPr>
+              <w:t>Horarios</w:t>
+            </w:r>
+            <w:r>
+              <w:rPr>
+                <w:noProof/>
+                <w:webHidden/>
+              </w:rPr>
+              <w:tab/>
+            </w:r>
+            <w:r>
+              <w:rPr>
+                <w:noProof/>
+                <w:webHidden/>
+              </w:rPr>
+              <w:fldChar w:fldCharType="begin"/>
+            </w:r>
+            <w:r>
+              <w:rPr>
+                <w:noProof/>
+                <w:webHidden/>
+              </w:rPr>
+              <w:instrText xml:space="preserve"> PAGEREF _Toc160715742 \h </w:instrText>
+            </w:r>
+            <w:r>
+              <w:rPr>
+                <w:noProof/>
+                <w:webHidden/>
+              </w:rPr>
+            </w:r>
+            <w:r>
+              <w:rPr>
+                <w:noProof/>
+                <w:webHidden/>
+              </w:rPr>
+              <w:fldChar w:fldCharType="separate"/>
+            </w:r>
+            <w:r>
+              <w:rPr>
+                <w:noProof/>
+                <w:webHidden/>
+              </w:rPr>
+              <w:t>11</w:t>
+            </w:r>
+            <w:r>
+              <w:rPr>
+                <w:noProof/>
+                <w:webHidden/>
+              </w:rPr>
+              <w:fldChar w:fldCharType="end"/>
+            </w:r>
+          </w:hyperlink>
+        </w:p>
+        <w:p>
+          <w:pPr>
+            <w:pStyle w:val="TDC2"/>
+            <w:tabs>
+              <w:tab w:val="right" w:pos="8830"/>
+            </w:tabs>
+            <w:rPr>
+              <w:rFonts w:asciiTheme="minorHAnsi" w:eastAsiaTheme="minorEastAsia" w:hAnsiTheme="minorHAnsi" w:cstheme="minorBidi"/>
+              <w:noProof/>
+              <w:kern w:val="2"/>
+              <w:sz w:val="22"/>
+              <w:szCs w:val="22"/>
+              <w:lang w:val="es-ES" w:eastAsia="es-ES"/>
+              <w14:ligatures w14:val="standardContextual"/>
+            </w:rPr>
+          </w:pPr>
+          <w:hyperlink w:anchor="_Toc160715743" w:history="1">
+            <w:r>
+              <w:rPr>
+                <w:noProof/>
+                <w:webHidden/>
+              </w:rPr>
+              <w:tab/>
+            </w:r>
+            <w:r>
+              <w:rPr>
+                <w:noProof/>
+                <w:webHidden/>
+              </w:rPr>
+              <w:fldChar w:fldCharType="begin"/>
+            </w:r>
+            <w:r>
+              <w:rPr>
+                <w:noProof/>
+                <w:webHidden/>
+              </w:rPr>
+              <w:instrText xml:space="preserve"> PAGEREF _Toc160715743 \h </w:instrText>
+            </w:r>
+            <w:r>
+              <w:rPr>
+                <w:noProof/>
+                <w:webHidden/>
+              </w:rPr>
+            </w:r>
+            <w:r>
+              <w:rPr>
+                <w:noProof/>
+                <w:webHidden/>
+              </w:rPr>
+              <w:fldChar w:fldCharType="separate"/>
+            </w:r>
+            <w:r>
+              <w:rPr>
+                <w:noProof/>
+                <w:webHidden/>
+              </w:rPr>
+              <w:t>11</w:t>
+            </w:r>
+            <w:r>
+              <w:rPr>
+                <w:noProof/>
+                <w:webHidden/>
+              </w:rPr>
+              <w:fldChar w:fldCharType="end"/>
+            </w:r>
+          </w:hyperlink>
+        </w:p>
+        <w:p>
+          <w:pPr>
+            <w:pStyle w:val="TDC2"/>
+            <w:tabs>
+              <w:tab w:val="right" w:pos="8830"/>
+            </w:tabs>
+            <w:rPr>
+              <w:rFonts w:asciiTheme="minorHAnsi" w:eastAsiaTheme="minorEastAsia" w:hAnsiTheme="minorHAnsi" w:cstheme="minorBidi"/>
+              <w:noProof/>
+              <w:kern w:val="2"/>
+              <w:sz w:val="22"/>
+              <w:szCs w:val="22"/>
+              <w:lang w:val="es-ES" w:eastAsia="es-ES"/>
+              <w14:ligatures w14:val="standardContextual"/>
+            </w:rPr>
+          </w:pPr>
+          <w:hyperlink w:anchor="_Toc160715744" w:history="1">
+            <w:r>
+              <w:rPr>
+                <w:rStyle w:val="Hipervnculo"/>
+                <w:noProof/>
+                <w:lang w:val="es-ES"/>
+              </w:rPr>
+              <w:t>Administrador</w:t>
+            </w:r>
+            <w:r>
+              <w:rPr>
+                <w:noProof/>
+                <w:webHidden/>
+              </w:rPr>
+              <w:tab/>
+            </w:r>
+            <w:r>
+              <w:rPr>
+                <w:noProof/>
+                <w:webHidden/>
+              </w:rPr>
+              <w:fldChar w:fldCharType="begin"/>
+            </w:r>
+            <w:r>
+              <w:rPr>
+                <w:noProof/>
+                <w:webHidden/>
+              </w:rPr>
+              <w:instrText xml:space="preserve"> PAGEREF _Toc160715744 \h </w:instrText>
+            </w:r>
+            <w:r>
+              <w:rPr>
+                <w:noProof/>
+                <w:webHidden/>
+              </w:rPr>
+            </w:r>
+            <w:r>
+              <w:rPr>
+                <w:noProof/>
+                <w:webHidden/>
+              </w:rPr>
+              <w:fldChar w:fldCharType="separate"/>
+            </w:r>
+            <w:r>
+              <w:rPr>
+                <w:noProof/>
+                <w:webHidden/>
+              </w:rPr>
+              <w:t>11</w:t>
+            </w:r>
+            <w:r>
+              <w:rPr>
+                <w:noProof/>
+                <w:webHidden/>
+              </w:rPr>
+              <w:fldChar w:fldCharType="end"/>
+            </w:r>
+          </w:hyperlink>
+        </w:p>
+        <w:p>
+          <w:pPr>
+            <w:pStyle w:val="TDC2"/>
+            <w:tabs>
+              <w:tab w:val="right" w:pos="8830"/>
+            </w:tabs>
+            <w:rPr>
+              <w:rFonts w:asciiTheme="minorHAnsi" w:eastAsiaTheme="minorEastAsia" w:hAnsiTheme="minorHAnsi" w:cstheme="minorBidi"/>
+              <w:noProof/>
+              <w:kern w:val="2"/>
+              <w:sz w:val="22"/>
+              <w:szCs w:val="22"/>
+              <w:lang w:val="es-ES" w:eastAsia="es-ES"/>
+              <w14:ligatures w14:val="standardContextual"/>
+            </w:rPr>
+          </w:pPr>
+          <w:hyperlink w:anchor="_Toc160715745" w:history="1">
+            <w:r>
+              <w:rPr>
+                <w:noProof/>
+                <w:webHidden/>
+              </w:rPr>
+              <w:tab/>
+            </w:r>
+            <w:r>
+              <w:rPr>
+                <w:noProof/>
+                <w:webHidden/>
+              </w:rPr>
+              <w:fldChar w:fldCharType="begin"/>
+            </w:r>
+            <w:r>
+              <w:rPr>
+                <w:noProof/>
+                <w:webHidden/>
+              </w:rPr>
+              <w:instrText xml:space="preserve"> PAGEREF _Toc160715745 \h </w:instrText>
+            </w:r>
+            <w:r>
+              <w:rPr>
+                <w:noProof/>
+                <w:webHidden/>
+              </w:rPr>
+            </w:r>
+            <w:r>
+              <w:rPr>
+                <w:noProof/>
+                <w:webHidden/>
+              </w:rPr>
+              <w:fldChar w:fldCharType="separate"/>
+            </w:r>
+            <w:r>
+              <w:rPr>
+                <w:noProof/>
+                <w:webHidden/>
+              </w:rPr>
+              <w:t>11</w:t>
+            </w:r>
+            <w:r>
+              <w:rPr>
+                <w:noProof/>
+                <w:webHidden/>
+              </w:rPr>
+              <w:fldChar w:fldCharType="end"/>
+            </w:r>
+          </w:hyperlink>
+        </w:p>
+        <w:p>
+          <w:pPr>
+            <w:pStyle w:val="TDC2"/>
+            <w:tabs>
+              <w:tab w:val="right" w:pos="8830"/>
+            </w:tabs>
+            <w:rPr>
+              <w:rFonts w:asciiTheme="minorHAnsi" w:eastAsiaTheme="minorEastAsia" w:hAnsiTheme="minorHAnsi" w:cstheme="minorBidi"/>
+              <w:noProof/>
+              <w:kern w:val="2"/>
+              <w:sz w:val="22"/>
+              <w:szCs w:val="22"/>
+              <w:lang w:val="es-ES" w:eastAsia="es-ES"/>
+              <w14:ligatures w14:val="standardContextual"/>
+            </w:rPr>
+          </w:pPr>
+          <w:hyperlink w:anchor="_Toc160715746" w:history="1">
+            <w:r>
+              <w:rPr>
+                <w:rStyle w:val="Hipervnculo"/>
+                <w:noProof/>
+                <w:lang w:val="es-ES"/>
+              </w:rPr>
+              <w:t>Torneos</w:t>
+            </w:r>
+            <w:r>
+              <w:rPr>
+                <w:noProof/>
+                <w:webHidden/>
+              </w:rPr>
+              <w:tab/>
+            </w:r>
+            <w:r>
+              <w:rPr>
+                <w:noProof/>
+                <w:webHidden/>
+              </w:rPr>
+              <w:fldChar w:fldCharType="begin"/>
+            </w:r>
+            <w:r>
+              <w:rPr>
+                <w:noProof/>
+                <w:webHidden/>
+              </w:rPr>
+              <w:instrText xml:space="preserve"> PAGEREF _Toc160715746 \h </w:instrText>
+            </w:r>
+            <w:r>
+              <w:rPr>
+                <w:noProof/>
+                <w:webHidden/>
+              </w:rPr>
+            </w:r>
+            <w:r>
+              <w:rPr>
+                <w:noProof/>
+                <w:webHidden/>
+              </w:rPr>
+              <w:fldChar w:fldCharType="separate"/>
+            </w:r>
+            <w:r>
+              <w:rPr>
+                <w:noProof/>
+                <w:webHidden/>
+              </w:rPr>
+              <w:t>12</w:t>
+            </w:r>
+            <w:r>
+              <w:rPr>
+                <w:noProof/>
+                <w:webHidden/>
+              </w:rPr>
+              <w:fldChar w:fldCharType="end"/>
+            </w:r>
+          </w:hyperlink>
+        </w:p>
+        <w:p>
+          <w:pPr>
+            <w:pStyle w:val="TDC2"/>
+            <w:tabs>
+              <w:tab w:val="right" w:pos="8830"/>
+            </w:tabs>
+            <w:rPr>
+              <w:rFonts w:asciiTheme="minorHAnsi" w:eastAsiaTheme="minorEastAsia" w:hAnsiTheme="minorHAnsi" w:cstheme="minorBidi"/>
+              <w:noProof/>
+              <w:kern w:val="2"/>
+              <w:sz w:val="22"/>
+              <w:szCs w:val="22"/>
+              <w:lang w:val="es-ES" w:eastAsia="es-ES"/>
+              <w14:ligatures w14:val="standardContextual"/>
+            </w:rPr>
+          </w:pPr>
+          <w:hyperlink w:anchor="_Toc160715747" w:history="1">
+            <w:r>
+              <w:rPr>
+                <w:noProof/>
+                <w:webHidden/>
+              </w:rPr>
+              <w:tab/>
+            </w:r>
+            <w:r>
+              <w:rPr>
+                <w:noProof/>
+                <w:webHidden/>
+              </w:rPr>
+              <w:fldChar w:fldCharType="begin"/>
+            </w:r>
+            <w:r>
+              <w:rPr>
+                <w:noProof/>
+                <w:webHidden/>
+              </w:rPr>
+              <w:instrText xml:space="preserve"> PAGEREF _Toc160715747 \h </w:instrText>
+            </w:r>
+            <w:r>
+              <w:rPr>
+                <w:noProof/>
+                <w:webHidden/>
+              </w:rPr>
+            </w:r>
+            <w:r>
+              <w:rPr>
+                <w:noProof/>
+                <w:webHidden/>
+              </w:rPr>
+              <w:fldChar w:fldCharType="separate"/>
+            </w:r>
+            <w:r>
+              <w:rPr>
+                <w:noProof/>
+                <w:webHidden/>
+              </w:rPr>
+              <w:t>12</w:t>
+            </w:r>
+            <w:r>
+              <w:rPr>
+                <w:noProof/>
+                <w:webHidden/>
+              </w:rPr>
+              <w:fldChar w:fldCharType="end"/>
+            </w:r>
+          </w:hyperlink>
+        </w:p>
+        <w:p>
+          <w:pPr>
+            <w:pStyle w:val="TDC2"/>
+            <w:tabs>
+              <w:tab w:val="right" w:pos="8830"/>
+            </w:tabs>
+            <w:rPr>
+              <w:rFonts w:asciiTheme="minorHAnsi" w:eastAsiaTheme="minorEastAsia" w:hAnsiTheme="minorHAnsi" w:cstheme="minorBidi"/>
+              <w:noProof/>
+              <w:kern w:val="2"/>
+              <w:sz w:val="22"/>
+              <w:szCs w:val="22"/>
+              <w:lang w:val="es-ES" w:eastAsia="es-ES"/>
+              <w14:ligatures w14:val="standardContextual"/>
+            </w:rPr>
+          </w:pPr>
+          <w:hyperlink w:anchor="_Toc160715748" w:history="1">
+            <w:r>
+              <w:rPr>
+                <w:rStyle w:val="Hipervnculo"/>
+                <w:noProof/>
+                <w:lang w:val="es-ES"/>
+              </w:rPr>
+              <w:t>Modalidades</w:t>
+            </w:r>
+            <w:r>
+              <w:rPr>
+                <w:noProof/>
+                <w:webHidden/>
+              </w:rPr>
+              <w:tab/>
+            </w:r>
+            <w:r>
+              <w:rPr>
+                <w:noProof/>
+                <w:webHidden/>
+              </w:rPr>
+              <w:fldChar w:fldCharType="begin"/>
+            </w:r>
+            <w:r>
+              <w:rPr>
+                <w:noProof/>
+                <w:webHidden/>
+              </w:rPr>
+              <w:instrText xml:space="preserve"> PAGEREF _Toc160715748 \h </w:instrText>
+            </w:r>
+            <w:r>
+              <w:rPr>
+                <w:noProof/>
+                <w:webHidden/>
+              </w:rPr>
+            </w:r>
+            <w:r>
+              <w:rPr>
+                <w:noProof/>
+                <w:webHidden/>
+              </w:rPr>
+              <w:fldChar w:fldCharType="separate"/>
+            </w:r>
+            <w:r>
+              <w:rPr>
+                <w:noProof/>
+                <w:webHidden/>
+              </w:rPr>
+              <w:t>12</w:t>
+            </w:r>
+            <w:r>
+              <w:rPr>
+                <w:noProof/>
+                <w:webHidden/>
+              </w:rPr>
+              <w:fldChar w:fldCharType="end"/>
+            </w:r>
+          </w:hyperlink>
+        </w:p>
+        <w:p>
+          <w:pPr>
+            <w:pStyle w:val="TDC2"/>
+            <w:tabs>
+              <w:tab w:val="right" w:pos="8830"/>
+            </w:tabs>
+            <w:rPr>
+              <w:rFonts w:asciiTheme="minorHAnsi" w:eastAsiaTheme="minorEastAsia" w:hAnsiTheme="minorHAnsi" w:cstheme="minorBidi"/>
+              <w:noProof/>
+              <w:kern w:val="2"/>
+              <w:sz w:val="22"/>
+              <w:szCs w:val="22"/>
+              <w:lang w:val="es-ES" w:eastAsia="es-ES"/>
+              <w14:ligatures w14:val="standardContextual"/>
+            </w:rPr>
+          </w:pPr>
+          <w:hyperlink w:anchor="_Toc160715749" w:history="1">
+            <w:r>
+              <w:rPr>
+                <w:noProof/>
+                <w:webHidden/>
+              </w:rPr>
+              <w:tab/>
+            </w:r>
+            <w:r>
+              <w:rPr>
+                <w:noProof/>
+                <w:webHidden/>
+              </w:rPr>
+              <w:fldChar w:fldCharType="begin"/>
+            </w:r>
+            <w:r>
+              <w:rPr>
+                <w:noProof/>
+                <w:webHidden/>
+              </w:rPr>
+              <w:instrText xml:space="preserve"> PAGEREF _Toc160715749 \h </w:instrText>
+            </w:r>
+            <w:r>
+              <w:rPr>
+                <w:noProof/>
+                <w:webHidden/>
+              </w:rPr>
+            </w:r>
+            <w:r>
+              <w:rPr>
+                <w:noProof/>
+                <w:webHidden/>
+              </w:rPr>
+              <w:fldChar w:fldCharType="separate"/>
+            </w:r>
+            <w:r>
+              <w:rPr>
+                <w:noProof/>
+                <w:webHidden/>
+              </w:rPr>
+              <w:t>12</w:t>
+            </w:r>
+            <w:r>
+              <w:rPr>
+                <w:noProof/>
+                <w:webHidden/>
+              </w:rPr>
+              <w:fldChar w:fldCharType="end"/>
+            </w:r>
+          </w:hyperlink>
+        </w:p>
+        <w:p>
+          <w:pPr>
+            <w:pStyle w:val="TDC2"/>
+            <w:tabs>
+              <w:tab w:val="right" w:pos="8830"/>
+            </w:tabs>
+            <w:rPr>
+              <w:rFonts w:asciiTheme="minorHAnsi" w:eastAsiaTheme="minorEastAsia" w:hAnsiTheme="minorHAnsi" w:cstheme="minorBidi"/>
+              <w:noProof/>
+              <w:kern w:val="2"/>
+              <w:sz w:val="22"/>
+              <w:szCs w:val="22"/>
+              <w:lang w:val="es-ES" w:eastAsia="es-ES"/>
+              <w14:ligatures w14:val="standardContextual"/>
+            </w:rPr>
+          </w:pPr>
+          <w:hyperlink w:anchor="_Toc160715750" w:history="1">
+            <w:r>
+              <w:rPr>
+                <w:rStyle w:val="Hipervnculo"/>
+                <w:noProof/>
+                <w:lang w:val="es-ES"/>
+              </w:rPr>
+              <w:t>Categorías</w:t>
+            </w:r>
+            <w:r>
+              <w:rPr>
+                <w:noProof/>
+                <w:webHidden/>
+              </w:rPr>
+              <w:tab/>
+            </w:r>
+            <w:r>
+              <w:rPr>
+                <w:noProof/>
+                <w:webHidden/>
+              </w:rPr>
+              <w:fldChar w:fldCharType="begin"/>
+            </w:r>
+            <w:r>
+              <w:rPr>
+                <w:noProof/>
+                <w:webHidden/>
+              </w:rPr>
+              <w:instrText xml:space="preserve"> PAGEREF _Toc160715750 \h </w:instrText>
+            </w:r>
+            <w:r>
+              <w:rPr>
+                <w:noProof/>
+                <w:webHidden/>
+              </w:rPr>
+            </w:r>
+            <w:r>
+              <w:rPr>
+                <w:noProof/>
+                <w:webHidden/>
+              </w:rPr>
+              <w:fldChar w:fldCharType="separate"/>
+            </w:r>
+            <w:r>
+              <w:rPr>
+                <w:noProof/>
+                <w:webHidden/>
+              </w:rPr>
+              <w:t>12</w:t>
+            </w:r>
+            <w:r>
+              <w:rPr>
+                <w:noProof/>
+                <w:webHidden/>
+              </w:rPr>
+              <w:fldChar w:fldCharType="end"/>
+            </w:r>
+          </w:hyperlink>
+        </w:p>
+        <w:p>
+          <w:pPr>
+            <w:pStyle w:val="TDC2"/>
+            <w:tabs>
+              <w:tab w:val="right" w:pos="8830"/>
+            </w:tabs>
+            <w:rPr>
+              <w:rFonts w:asciiTheme="minorHAnsi" w:eastAsiaTheme="minorEastAsia" w:hAnsiTheme="minorHAnsi" w:cstheme="minorBidi"/>
+              <w:noProof/>
+              <w:kern w:val="2"/>
+              <w:sz w:val="22"/>
+              <w:szCs w:val="22"/>
+              <w:lang w:val="es-ES" w:eastAsia="es-ES"/>
+              <w14:ligatures w14:val="standardContextual"/>
+            </w:rPr>
+          </w:pPr>
+          <w:hyperlink w:anchor="_Toc160715751" w:history="1">
+            <w:r>
+              <w:rPr>
+                <w:noProof/>
+                <w:webHidden/>
+              </w:rPr>
+              <w:tab/>
+            </w:r>
+            <w:r>
+              <w:rPr>
+                <w:noProof/>
+                <w:webHidden/>
+              </w:rPr>
+              <w:fldChar w:fldCharType="begin"/>
+            </w:r>
+            <w:r>
+              <w:rPr>
+                <w:noProof/>
+                <w:webHidden/>
+              </w:rPr>
+              <w:instrText xml:space="preserve"> PAGEREF _Toc160715751 \h </w:instrText>
+            </w:r>
+            <w:r>
+              <w:rPr>
+                <w:noProof/>
+                <w:webHidden/>
+              </w:rPr>
+            </w:r>
+            <w:r>
+              <w:rPr>
+                <w:noProof/>
+                <w:webHidden/>
+              </w:rPr>
+              <w:fldChar w:fldCharType="separate"/>
+            </w:r>
+            <w:r>
+              <w:rPr>
+                <w:noProof/>
+                <w:webHidden/>
+              </w:rPr>
+              <w:t>12</w:t>
+            </w:r>
+            <w:r>
+              <w:rPr>
+                <w:noProof/>
+                <w:webHidden/>
+              </w:rPr>
+              <w:fldChar w:fldCharType="end"/>
+            </w:r>
+          </w:hyperlink>
+        </w:p>
+        <w:p>
+          <w:pPr>
+            <w:pStyle w:val="TDC2"/>
+            <w:tabs>
+              <w:tab w:val="right" w:pos="8830"/>
+            </w:tabs>
+            <w:rPr>
+              <w:rFonts w:asciiTheme="minorHAnsi" w:eastAsiaTheme="minorEastAsia" w:hAnsiTheme="minorHAnsi" w:cstheme="minorBidi"/>
+              <w:noProof/>
+              <w:kern w:val="2"/>
+              <w:sz w:val="22"/>
+              <w:szCs w:val="22"/>
+              <w:lang w:val="es-ES" w:eastAsia="es-ES"/>
+              <w14:ligatures w14:val="standardContextual"/>
+            </w:rPr>
+          </w:pPr>
+          <w:hyperlink w:anchor="_Toc160715752" w:history="1">
+            <w:r>
+              <w:rPr>
+                <w:rStyle w:val="Hipervnculo"/>
+                <w:noProof/>
+                <w:lang w:val="es-ES"/>
+              </w:rPr>
+              <w:t>Fiscales</w:t>
+            </w:r>
+            <w:r>
+              <w:rPr>
+                <w:noProof/>
+                <w:webHidden/>
+              </w:rPr>
+              <w:tab/>
+            </w:r>
+            <w:r>
+              <w:rPr>
+                <w:noProof/>
+                <w:webHidden/>
+              </w:rPr>
+              <w:fldChar w:fldCharType="begin"/>
+            </w:r>
+            <w:r>
+              <w:rPr>
+                <w:noProof/>
+                <w:webHidden/>
+              </w:rPr>
+              <w:instrText xml:space="preserve"> PAGEREF _Toc160715752 \h </w:instrText>
+            </w:r>
+            <w:r>
+              <w:rPr>
+                <w:noProof/>
+                <w:webHidden/>
+              </w:rPr>
+            </w:r>
+            <w:r>
+              <w:rPr>
+                <w:noProof/>
+                <w:webHidden/>
+              </w:rPr>
+              <w:fldChar w:fldCharType="separate"/>
+            </w:r>
+            <w:r>
+              <w:rPr>
+                <w:noProof/>
+                <w:webHidden/>
+              </w:rPr>
+              <w:t>13</w:t>
+            </w:r>
+            <w:r>
+              <w:rPr>
+                <w:noProof/>
+                <w:webHidden/>
+              </w:rPr>
+              <w:fldChar w:fldCharType="end"/>
+            </w:r>
+          </w:hyperlink>
+        </w:p>
+        <w:p>
+          <w:pPr>
+            <w:pStyle w:val="TDC2"/>
+            <w:tabs>
+              <w:tab w:val="right" w:pos="8830"/>
+            </w:tabs>
+            <w:rPr>
+              <w:rFonts w:asciiTheme="minorHAnsi" w:eastAsiaTheme="minorEastAsia" w:hAnsiTheme="minorHAnsi" w:cstheme="minorBidi"/>
+              <w:noProof/>
+              <w:kern w:val="2"/>
+              <w:sz w:val="22"/>
+              <w:szCs w:val="22"/>
+              <w:lang w:val="es-ES" w:eastAsia="es-ES"/>
+              <w14:ligatures w14:val="standardContextual"/>
+            </w:rPr>
+          </w:pPr>
+          <w:hyperlink w:anchor="_Toc160715753" w:history="1">
+            <w:r>
+              <w:rPr>
+                <w:noProof/>
+                <w:webHidden/>
+              </w:rPr>
+              <w:tab/>
+            </w:r>
+            <w:r>
+              <w:rPr>
+                <w:noProof/>
+                <w:webHidden/>
+              </w:rPr>
+              <w:fldChar w:fldCharType="begin"/>
+            </w:r>
+            <w:r>
+              <w:rPr>
+                <w:noProof/>
+                <w:webHidden/>
+              </w:rPr>
+              <w:instrText xml:space="preserve"> PAGEREF _Toc160715753 \h </w:instrText>
+            </w:r>
+            <w:r>
+              <w:rPr>
+                <w:noProof/>
+                <w:webHidden/>
+              </w:rPr>
+            </w:r>
+            <w:r>
+              <w:rPr>
+                <w:noProof/>
+                <w:webHidden/>
+              </w:rPr>
+              <w:fldChar w:fldCharType="separate"/>
+            </w:r>
+            <w:r>
+              <w:rPr>
+                <w:noProof/>
+                <w:webHidden/>
+              </w:rPr>
+              <w:t>13</w:t>
+            </w:r>
+            <w:r>
+              <w:rPr>
+                <w:noProof/>
+                <w:webHidden/>
+              </w:rPr>
+              <w:fldChar w:fldCharType="end"/>
+            </w:r>
+          </w:hyperlink>
+        </w:p>
+        <w:p>
+          <w:pPr>
+            <w:pStyle w:val="TDC2"/>
+            <w:tabs>
+              <w:tab w:val="right" w:pos="8830"/>
+            </w:tabs>
+            <w:rPr>
+              <w:rFonts w:asciiTheme="minorHAnsi" w:eastAsiaTheme="minorEastAsia" w:hAnsiTheme="minorHAnsi" w:cstheme="minorBidi"/>
+              <w:noProof/>
+              <w:kern w:val="2"/>
+              <w:sz w:val="22"/>
+              <w:szCs w:val="22"/>
+              <w:lang w:val="es-ES" w:eastAsia="es-ES"/>
+              <w14:ligatures w14:val="standardContextual"/>
+            </w:rPr>
+          </w:pPr>
+          <w:hyperlink w:anchor="_Toc160715754" w:history="1">
+            <w:r>
+              <w:rPr>
+                <w:rStyle w:val="Hipervnculo"/>
+                <w:noProof/>
+                <w:lang w:val="es-ES"/>
+              </w:rPr>
+              <w:t>Piezas</w:t>
+            </w:r>
+            <w:r>
+              <w:rPr>
+                <w:noProof/>
+                <w:webHidden/>
+              </w:rPr>
+              <w:tab/>
+            </w:r>
+            <w:r>
+              <w:rPr>
+                <w:noProof/>
+                <w:webHidden/>
+              </w:rPr>
+              <w:fldChar w:fldCharType="begin"/>
+            </w:r>
+            <w:r>
+              <w:rPr>
+                <w:noProof/>
+                <w:webHidden/>
+              </w:rPr>
+              <w:instrText xml:space="preserve"> PAGEREF _Toc160715754 \h </w:instrText>
+            </w:r>
+            <w:r>
+              <w:rPr>
+                <w:noProof/>
+                <w:webHidden/>
+              </w:rPr>
+            </w:r>
+            <w:r>
+              <w:rPr>
+                <w:noProof/>
+                <w:webHidden/>
+              </w:rPr>
+              <w:fldChar w:fldCharType="separate"/>
+            </w:r>
+            <w:r>
+              <w:rPr>
+                <w:noProof/>
+                <w:webHidden/>
+              </w:rPr>
+              <w:t>13</w:t>
+            </w:r>
+            <w:r>
+              <w:rPr>
+                <w:noProof/>
+                <w:webHidden/>
+              </w:rPr>
+              <w:fldChar w:fldCharType="end"/>
+            </w:r>
+          </w:hyperlink>
+        </w:p>
+        <w:p>
+          <w:pPr>
+            <w:pStyle w:val="TDC2"/>
+            <w:tabs>
+              <w:tab w:val="right" w:pos="8830"/>
+            </w:tabs>
+            <w:rPr>
+              <w:rFonts w:asciiTheme="minorHAnsi" w:eastAsiaTheme="minorEastAsia" w:hAnsiTheme="minorHAnsi" w:cstheme="minorBidi"/>
+              <w:noProof/>
+              <w:kern w:val="2"/>
+              <w:sz w:val="22"/>
+              <w:szCs w:val="22"/>
+              <w:lang w:val="es-ES" w:eastAsia="es-ES"/>
+              <w14:ligatures w14:val="standardContextual"/>
+            </w:rPr>
+          </w:pPr>
+          <w:hyperlink w:anchor="_Toc160715755" w:history="1">
+            <w:r>
+              <w:rPr>
+                <w:noProof/>
+                <w:webHidden/>
+              </w:rPr>
+              <w:tab/>
+            </w:r>
+            <w:r>
+              <w:rPr>
+                <w:noProof/>
+                <w:webHidden/>
+              </w:rPr>
+              <w:fldChar w:fldCharType="begin"/>
+            </w:r>
+            <w:r>
+              <w:rPr>
+                <w:noProof/>
+                <w:webHidden/>
+              </w:rPr>
+              <w:instrText xml:space="preserve"> PAGEREF _Toc160715755 \h </w:instrText>
+            </w:r>
+            <w:r>
+              <w:rPr>
+                <w:noProof/>
+                <w:webHidden/>
+              </w:rPr>
+            </w:r>
+            <w:r>
+              <w:rPr>
+                <w:noProof/>
+                <w:webHidden/>
+              </w:rPr>
+              <w:fldChar w:fldCharType="separate"/>
+            </w:r>
+            <w:r>
+              <w:rPr>
+                <w:noProof/>
+                <w:webHidden/>
+              </w:rPr>
+              <w:t>13</w:t>
+            </w:r>
+            <w:r>
+              <w:rPr>
+                <w:noProof/>
+                <w:webHidden/>
+              </w:rPr>
+              <w:fldChar w:fldCharType="end"/>
+            </w:r>
+          </w:hyperlink>
+        </w:p>
+        <w:p>
+          <w:pPr>
+            <w:pStyle w:val="TDC2"/>
+            <w:tabs>
+              <w:tab w:val="right" w:pos="8830"/>
+            </w:tabs>
+            <w:rPr>
+              <w:rFonts w:asciiTheme="minorHAnsi" w:eastAsiaTheme="minorEastAsia" w:hAnsiTheme="minorHAnsi" w:cstheme="minorBidi"/>
+              <w:noProof/>
+              <w:kern w:val="2"/>
+              <w:sz w:val="22"/>
+              <w:szCs w:val="22"/>
+              <w:lang w:val="es-ES" w:eastAsia="es-ES"/>
+              <w14:ligatures w14:val="standardContextual"/>
+            </w:rPr>
+          </w:pPr>
+          <w:hyperlink w:anchor="_Toc160715756" w:history="1">
+            <w:r>
+              <w:rPr>
+                <w:rStyle w:val="Hipervnculo"/>
+                <w:noProof/>
+                <w:lang w:val="es-ES"/>
+              </w:rPr>
+              <w:t>Medidas</w:t>
+            </w:r>
+            <w:r>
+              <w:rPr>
+                <w:noProof/>
+                <w:webHidden/>
+              </w:rPr>
+              <w:tab/>
+            </w:r>
+            <w:r>
+              <w:rPr>
+                <w:noProof/>
+                <w:webHidden/>
+              </w:rPr>
+              <w:fldChar w:fldCharType="begin"/>
+            </w:r>
+            <w:r>
+              <w:rPr>
+                <w:noProof/>
+                <w:webHidden/>
+              </w:rPr>
+              <w:instrText xml:space="preserve"> PAGEREF _Toc160715756 \h </w:instrText>
+            </w:r>
+            <w:r>
+              <w:rPr>
+                <w:noProof/>
+                <w:webHidden/>
+              </w:rPr>
+            </w:r>
+            <w:r>
+              <w:rPr>
+                <w:noProof/>
+                <w:webHidden/>
+              </w:rPr>
+              <w:fldChar w:fldCharType="separate"/>
+            </w:r>
+            <w:r>
+              <w:rPr>
+                <w:noProof/>
+                <w:webHidden/>
+              </w:rPr>
+              <w:t>13</w:t>
+            </w:r>
+            <w:r>
+              <w:rPr>
+                <w:noProof/>
+                <w:webHidden/>
+              </w:rPr>
+              <w:fldChar w:fldCharType="end"/>
+            </w:r>
+          </w:hyperlink>
+        </w:p>
+        <w:p>
+          <w:pPr>
+            <w:pStyle w:val="TDC2"/>
+            <w:tabs>
+              <w:tab w:val="right" w:pos="8830"/>
+            </w:tabs>
+            <w:rPr>
+              <w:rFonts w:asciiTheme="minorHAnsi" w:eastAsiaTheme="minorEastAsia" w:hAnsiTheme="minorHAnsi" w:cstheme="minorBidi"/>
+              <w:noProof/>
+              <w:kern w:val="2"/>
+              <w:sz w:val="22"/>
+              <w:szCs w:val="22"/>
+              <w:lang w:val="es-ES" w:eastAsia="es-ES"/>
+              <w14:ligatures w14:val="standardContextual"/>
+            </w:rPr>
+          </w:pPr>
+          <w:hyperlink w:anchor="_Toc160715757" w:history="1">
+            <w:r>
+              <w:rPr>
+                <w:noProof/>
+                <w:webHidden/>
+              </w:rPr>
+              <w:tab/>
+            </w:r>
+            <w:r>
+              <w:rPr>
+                <w:noProof/>
+                <w:webHidden/>
+              </w:rPr>
+              <w:fldChar w:fldCharType="begin"/>
+            </w:r>
+            <w:r>
+              <w:rPr>
+                <w:noProof/>
+                <w:webHidden/>
+              </w:rPr>
+              <w:instrText xml:space="preserve"> PAGEREF _Toc160715757 \h </w:instrText>
+            </w:r>
+            <w:r>
+              <w:rPr>
+                <w:noProof/>
+                <w:webHidden/>
+              </w:rPr>
+            </w:r>
+            <w:r>
+              <w:rPr>
+                <w:noProof/>
+                <w:webHidden/>
+              </w:rPr>
+              <w:fldChar w:fldCharType="separate"/>
+            </w:r>
+            <w:r>
+              <w:rPr>
+                <w:noProof/>
+                <w:webHidden/>
+              </w:rPr>
+              <w:t>13</w:t>
+            </w:r>
+            <w:r>
+              <w:rPr>
+                <w:noProof/>
+                <w:webHidden/>
+              </w:rPr>
+              <w:fldChar w:fldCharType="end"/>
+            </w:r>
+          </w:hyperlink>
+        </w:p>
+        <w:p>
+          <w:pPr>
+            <w:pStyle w:val="TDC2"/>
+            <w:tabs>
+              <w:tab w:val="right" w:pos="8830"/>
+            </w:tabs>
+            <w:rPr>
+              <w:rFonts w:asciiTheme="minorHAnsi" w:eastAsiaTheme="minorEastAsia" w:hAnsiTheme="minorHAnsi" w:cstheme="minorBidi"/>
+              <w:noProof/>
+              <w:kern w:val="2"/>
+              <w:sz w:val="22"/>
+              <w:szCs w:val="22"/>
+              <w:lang w:val="es-ES" w:eastAsia="es-ES"/>
+              <w14:ligatures w14:val="standardContextual"/>
+            </w:rPr>
+          </w:pPr>
+          <w:hyperlink w:anchor="_Toc160715758" w:history="1">
+            <w:r>
+              <w:rPr>
+                <w:rStyle w:val="Hipervnculo"/>
+                <w:noProof/>
+                <w:lang w:val="es-ES"/>
+              </w:rPr>
+              <w:t>Clubes</w:t>
+            </w:r>
+            <w:r>
+              <w:rPr>
+                <w:noProof/>
+                <w:webHidden/>
+              </w:rPr>
+              <w:tab/>
+            </w:r>
+            <w:r>
+              <w:rPr>
+                <w:noProof/>
+                <w:webHidden/>
+              </w:rPr>
+              <w:fldChar w:fldCharType="begin"/>
+            </w:r>
+            <w:r>
+              <w:rPr>
+                <w:noProof/>
+                <w:webHidden/>
+              </w:rPr>
+              <w:instrText xml:space="preserve"> PAGEREF _Toc160715758 \h </w:instrText>
+            </w:r>
+            <w:r>
+              <w:rPr>
+                <w:noProof/>
+                <w:webHidden/>
+              </w:rPr>
+            </w:r>
+            <w:r>
+              <w:rPr>
+                <w:noProof/>
+                <w:webHidden/>
+              </w:rPr>
+              <w:fldChar w:fldCharType="separate"/>
+            </w:r>
+            <w:r>
+              <w:rPr>
+                <w:noProof/>
+                <w:webHidden/>
+              </w:rPr>
+              <w:t>14</w:t>
+            </w:r>
+            <w:r>
+              <w:rPr>
+                <w:noProof/>
+                <w:webHidden/>
+              </w:rPr>
+              <w:fldChar w:fldCharType="end"/>
+            </w:r>
+          </w:hyperlink>
+        </w:p>
+        <w:p>
+          <w:pPr>
+            <w:pStyle w:val="TDC2"/>
+            <w:tabs>
+              <w:tab w:val="right" w:pos="8830"/>
+            </w:tabs>
+            <w:rPr>
+              <w:rFonts w:asciiTheme="minorHAnsi" w:eastAsiaTheme="minorEastAsia" w:hAnsiTheme="minorHAnsi" w:cstheme="minorBidi"/>
+              <w:noProof/>
+              <w:kern w:val="2"/>
+              <w:sz w:val="22"/>
+              <w:szCs w:val="22"/>
+              <w:lang w:val="es-ES" w:eastAsia="es-ES"/>
+              <w14:ligatures w14:val="standardContextual"/>
+            </w:rPr>
+          </w:pPr>
+          <w:hyperlink w:anchor="_Toc160715759" w:history="1">
+            <w:r>
+              <w:rPr>
+                <w:noProof/>
+                <w:webHidden/>
+              </w:rPr>
+              <w:tab/>
+            </w:r>
+            <w:r>
+              <w:rPr>
+                <w:noProof/>
+                <w:webHidden/>
+              </w:rPr>
+              <w:fldChar w:fldCharType="begin"/>
+            </w:r>
+            <w:r>
+              <w:rPr>
+                <w:noProof/>
+                <w:webHidden/>
+              </w:rPr>
+              <w:instrText xml:space="preserve"> PAGEREF _Toc160715759 \h </w:instrText>
+            </w:r>
+            <w:r>
+              <w:rPr>
+                <w:noProof/>
+                <w:webHidden/>
+              </w:rPr>
+            </w:r>
+            <w:r>
+              <w:rPr>
+                <w:noProof/>
+                <w:webHidden/>
+              </w:rPr>
+              <w:fldChar w:fldCharType="separate"/>
+            </w:r>
+            <w:r>
+              <w:rPr>
+                <w:noProof/>
+                <w:webHidden/>
+              </w:rPr>
+              <w:t>14</w:t>
             </w:r>
             <w:r>
               <w:rPr>
@@ -2093,12 +3970,14 @@
             <w:rPr>
               <w:rFonts w:asciiTheme="minorHAnsi" w:eastAsiaTheme="minorEastAsia" w:hAnsiTheme="minorHAnsi" w:cstheme="minorBidi"/>
               <w:noProof/>
+              <w:kern w:val="2"/>
               <w:sz w:val="22"/>
               <w:szCs w:val="22"/>
-              <w:lang w:val="es-419"/>
+              <w:lang w:val="es-ES" w:eastAsia="es-ES"/>
+              <w14:ligatures w14:val="standardContextual"/>
             </w:rPr>
           </w:pPr>
-          <w:hyperlink w:anchor="_Toc141899496" w:history="1">
+          <w:hyperlink w:anchor="_Toc160715760" w:history="1">
             <w:r>
               <w:rPr>
                 <w:rStyle w:val="Hipervnculo"/>
@@ -2125,7 +4004,7 @@
                 <w:noProof/>
                 <w:webHidden/>
               </w:rPr>
-              <w:instrText xml:space="preserve"> PAGEREF _Toc141899496 \h </w:instrText>
+              <w:instrText xml:space="preserve"> PAGEREF _Toc160715760 \h </w:instrText>
             </w:r>
             <w:r>
               <w:rPr>
@@ -2145,7 +4024,7 @@
                 <w:noProof/>
                 <w:webHidden/>
               </w:rPr>
-              <w:t>5</w:t>
+              <w:t>14</w:t>
             </w:r>
             <w:r>
               <w:rPr>
@@ -2165,12 +4044,14 @@
             <w:rPr>
               <w:rFonts w:asciiTheme="minorHAnsi" w:eastAsiaTheme="minorEastAsia" w:hAnsiTheme="minorHAnsi" w:cstheme="minorBidi"/>
               <w:noProof/>
+              <w:kern w:val="2"/>
               <w:sz w:val="22"/>
               <w:szCs w:val="22"/>
-              <w:lang w:val="es-419"/>
+              <w:lang w:val="es-ES" w:eastAsia="es-ES"/>
+              <w14:ligatures w14:val="standardContextual"/>
             </w:rPr>
           </w:pPr>
-          <w:hyperlink w:anchor="_Toc141899497" w:history="1">
+          <w:hyperlink w:anchor="_Toc160715761" w:history="1">
             <w:r>
               <w:rPr>
                 <w:rStyle w:val="Hipervnculo"/>
@@ -2197,7 +4078,7 @@
                 <w:noProof/>
                 <w:webHidden/>
               </w:rPr>
-              <w:instrText xml:space="preserve"> PAGEREF _Toc141899497 \h </w:instrText>
+              <w:instrText xml:space="preserve"> PAGEREF _Toc160715761 \h </w:instrText>
             </w:r>
             <w:r>
               <w:rPr>
@@ -2217,7 +4098,71 @@
                 <w:noProof/>
                 <w:webHidden/>
               </w:rPr>
-              <w:t>6</w:t>
+              <w:t>15</w:t>
+            </w:r>
+            <w:r>
+              <w:rPr>
+                <w:noProof/>
+                <w:webHidden/>
+              </w:rPr>
+              <w:fldChar w:fldCharType="end"/>
+            </w:r>
+          </w:hyperlink>
+        </w:p>
+        <w:p>
+          <w:pPr>
+            <w:pStyle w:val="TDC1"/>
+            <w:tabs>
+              <w:tab w:val="right" w:pos="8830"/>
+            </w:tabs>
+            <w:rPr>
+              <w:rFonts w:asciiTheme="minorHAnsi" w:eastAsiaTheme="minorEastAsia" w:hAnsiTheme="minorHAnsi" w:cstheme="minorBidi"/>
+              <w:noProof/>
+              <w:kern w:val="2"/>
+              <w:sz w:val="22"/>
+              <w:szCs w:val="22"/>
+              <w:lang w:val="es-ES" w:eastAsia="es-ES"/>
+              <w14:ligatures w14:val="standardContextual"/>
+            </w:rPr>
+          </w:pPr>
+          <w:hyperlink w:anchor="_Toc160715762" w:history="1">
+            <w:r>
+              <w:rPr>
+                <w:noProof/>
+                <w:webHidden/>
+              </w:rPr>
+              <w:tab/>
+            </w:r>
+            <w:r>
+              <w:rPr>
+                <w:noProof/>
+                <w:webHidden/>
+              </w:rPr>
+              <w:fldChar w:fldCharType="begin"/>
+            </w:r>
+            <w:r>
+              <w:rPr>
+                <w:noProof/>
+                <w:webHidden/>
+              </w:rPr>
+              <w:instrText xml:space="preserve"> PAGEREF _Toc160715762 \h </w:instrText>
+            </w:r>
+            <w:r>
+              <w:rPr>
+                <w:noProof/>
+                <w:webHidden/>
+              </w:rPr>
+              <w:fldChar w:fldCharType="separate"/>
+            </w:r>
+            <w:r>
+              <w:rPr>
+                <w:b/>
+                <w:bCs/>
+                <w:noProof/>
+                <w:webHidden/>
+                <w:lang w:val="es-ES"/>
+              </w:rPr>
+              <w:t>¡Error! Marcador no definido.</w:t>
             </w:r>
             <w:r>
               <w:rPr>
@@ -2253,7 +4198,7 @@
       <w:pPr>
         <w:pStyle w:val="Ttulo1"/>
       </w:pPr>
-      <w:bookmarkStart w:id="1" w:name="_Toc141899477"/>
+      <w:bookmarkStart w:id="1" w:name="_Toc160715715"/>
       <w:r>
         <w:lastRenderedPageBreak/>
         <w:t>Información del Proyecto</w:t>
@@ -2558,7 +4503,7 @@
       <w:pPr>
         <w:pStyle w:val="Ttulo1"/>
       </w:pPr>
-      <w:bookmarkStart w:id="2" w:name="_Toc141899478"/>
+      <w:bookmarkStart w:id="2" w:name="_Toc160715716"/>
       <w:r>
         <w:t>Análisis de la situación actual</w:t>
       </w:r>
@@ -2620,7 +4565,7 @@
       <w:pPr>
         <w:pStyle w:val="Ttulo1"/>
       </w:pPr>
-      <w:bookmarkStart w:id="3" w:name="_Toc141899479"/>
+      <w:bookmarkStart w:id="3" w:name="_Toc160715717"/>
       <w:r>
         <w:lastRenderedPageBreak/>
         <w:t>Problemas detectados</w:t>
@@ -2657,7 +4602,7 @@
       <w:pPr>
         <w:pStyle w:val="Ttulo1"/>
       </w:pPr>
-      <w:bookmarkStart w:id="4" w:name="_Toc141899480"/>
+      <w:bookmarkStart w:id="4" w:name="_Toc160715718"/>
       <w:r>
         <w:t>Alternativas de solución</w:t>
       </w:r>
@@ -2872,7 +4817,7 @@
       <w:pPr>
         <w:pStyle w:val="Ttulo1"/>
       </w:pPr>
-      <w:bookmarkStart w:id="5" w:name="_Toc141899481"/>
+      <w:bookmarkStart w:id="5" w:name="_Toc160715719"/>
       <w:r>
         <w:t>Solución propuesta</w:t>
       </w:r>
@@ -2887,7 +4832,7 @@
       <w:pPr>
         <w:pStyle w:val="Ttulo1"/>
       </w:pPr>
-      <w:bookmarkStart w:id="6" w:name="_Toc141899482"/>
+      <w:bookmarkStart w:id="6" w:name="_Toc160715720"/>
       <w:r>
         <w:t>Estudio de Factibilidad</w:t>
       </w:r>
@@ -2897,7 +4842,7 @@
       <w:pPr>
         <w:pStyle w:val="Ttulo2"/>
       </w:pPr>
-      <w:bookmarkStart w:id="7" w:name="_Toc141899483"/>
+      <w:bookmarkStart w:id="7" w:name="_Toc160715721"/>
       <w:r>
         <w:t>Factibilidad Operativa</w:t>
       </w:r>
@@ -2912,7 +4857,7 @@
       <w:pPr>
         <w:pStyle w:val="Ttulo2"/>
       </w:pPr>
-      <w:bookmarkStart w:id="8" w:name="_Toc141899484"/>
+      <w:bookmarkStart w:id="8" w:name="_Toc160715722"/>
       <w:r>
         <w:t>Factibilidad Técnica</w:t>
       </w:r>
@@ -2930,7 +4875,7 @@
       <w:pPr>
         <w:pStyle w:val="Ttulo2"/>
       </w:pPr>
-      <w:bookmarkStart w:id="9" w:name="_Toc141899485"/>
+      <w:bookmarkStart w:id="9" w:name="_Toc160715723"/>
       <w:r>
         <w:t>Factibilidad Económica</w:t>
       </w:r>
@@ -2945,7 +4890,7 @@
       <w:pPr>
         <w:pStyle w:val="Ttulo1"/>
       </w:pPr>
-      <w:bookmarkStart w:id="10" w:name="_Toc141899486"/>
+      <w:bookmarkStart w:id="10" w:name="_Toc160715724"/>
       <w:r>
         <w:t>Descripción general del Proyecto</w:t>
       </w:r>
@@ -3018,7 +4963,7 @@
     <w:p>
       <w:pPr>
         <w:rPr>
-          <w:lang w:val="en-US"/>
+          <w:lang w:val="es-ES"/>
         </w:rPr>
       </w:pPr>
       <w:r>
@@ -3040,7 +4985,7 @@
       <w:pPr>
         <w:pStyle w:val="Ttulo1"/>
       </w:pPr>
-      <w:bookmarkStart w:id="11" w:name="_Toc141899487"/>
+      <w:bookmarkStart w:id="11" w:name="_Toc160715725"/>
       <w:r>
         <w:t>Alcance del Software</w:t>
       </w:r>
@@ -3150,7 +5095,7 @@
       <w:pPr>
         <w:pStyle w:val="Ttulo1"/>
       </w:pPr>
-      <w:bookmarkStart w:id="12" w:name="_Toc141899488"/>
+      <w:bookmarkStart w:id="12" w:name="_Toc160715726"/>
       <w:r>
         <w:t>Entorno operativo</w:t>
       </w:r>
@@ -3173,7 +5118,7 @@
       <w:pPr>
         <w:pStyle w:val="Ttulo1"/>
       </w:pPr>
-      <w:bookmarkStart w:id="13" w:name="_Toc141899489"/>
+      <w:bookmarkStart w:id="13" w:name="_Toc160715727"/>
       <w:r>
         <w:t>Requerimientos funcionales</w:t>
       </w:r>
@@ -3188,7 +5133,7 @@
         </w:numPr>
       </w:pPr>
       <w:r>
-        <w:t>Administrador</w:t>
+        <w:t>Usuario</w:t>
       </w:r>
     </w:p>
     <w:p>
@@ -3224,7 +5169,7 @@
         </w:numPr>
       </w:pPr>
       <w:r>
-        <w:t xml:space="preserve">Modalidades del concurso: </w:t>
+        <w:t>Informes</w:t>
       </w:r>
     </w:p>
     <w:p>
@@ -3236,15 +5181,43 @@
         </w:numPr>
       </w:pPr>
       <w:r>
-        <w:t>Permitirá al/</w:t>
-      </w:r>
-      <w:proofErr w:type="gramStart"/>
-      <w:r>
-        <w:t>los administrador</w:t>
-      </w:r>
-      <w:proofErr w:type="gramEnd"/>
-      <w:r>
-        <w:t xml:space="preserve">/es decidir las modalidades disponibles para el concurso de pesca. </w:t>
+        <w:t xml:space="preserve">Este módulo emite </w:t>
+      </w:r>
+      <w:r>
+        <w:t>uno o varios informes</w:t>
+      </w:r>
+      <w:r>
+        <w:t xml:space="preserve"> ordenadas que requiera el club que realice el concurso, en este caso serán</w:t>
+      </w:r>
+      <w:r>
+        <w:t xml:space="preserve"> las</w:t>
+      </w:r>
+      <w:r>
+        <w:t xml:space="preserve"> </w:t>
+      </w:r>
+      <w:r>
+        <w:t>Generales</w:t>
+      </w:r>
+      <w:r>
+        <w:t xml:space="preserve">, </w:t>
+      </w:r>
+      <w:r>
+        <w:t>y por club</w:t>
+      </w:r>
+      <w:r>
+        <w:t>.</w:t>
+      </w:r>
+    </w:p>
+    <w:p>
+      <w:pPr>
+        <w:pStyle w:val="Prrafodelista"/>
+        <w:numPr>
+          <w:ilvl w:val="0"/>
+          <w:numId w:val="5"/>
+        </w:numPr>
+      </w:pPr>
+      <w:r>
+        <w:t>Administrador</w:t>
       </w:r>
     </w:p>
     <w:p>
@@ -3256,7 +5229,7 @@
         </w:numPr>
       </w:pPr>
       <w:r>
-        <w:t>Reglamento del concurso</w:t>
+        <w:t xml:space="preserve">Modalidades del concurso: </w:t>
       </w:r>
     </w:p>
     <w:p>
@@ -3268,7 +5241,15 @@
         </w:numPr>
       </w:pPr>
       <w:r>
-        <w:t>Permitirá modificar el módulo de Reglamento según necesidad del concurso.</w:t>
+        <w:t>Permitirá al/</w:t>
+      </w:r>
+      <w:proofErr w:type="gramStart"/>
+      <w:r>
+        <w:t>los administrador</w:t>
+      </w:r>
+      <w:proofErr w:type="gramEnd"/>
+      <w:r>
+        <w:t xml:space="preserve">/es decidir las modalidades disponibles para el concurso de pesca. </w:t>
       </w:r>
     </w:p>
     <w:p>
@@ -3280,7 +5261,7 @@
         </w:numPr>
       </w:pPr>
       <w:r>
-        <w:t>Piezas</w:t>
+        <w:t>Reglamento del concurso</w:t>
       </w:r>
     </w:p>
     <w:p>
@@ -3292,7 +5273,7 @@
         </w:numPr>
       </w:pPr>
       <w:r>
-        <w:t>Permitirá al administrador manejar el puntaje que otorga cada pieza capturada.</w:t>
+        <w:t>Permitirá modificar el módulo de Reglamento según necesidad del concurso.</w:t>
       </w:r>
     </w:p>
     <w:p>
@@ -3304,7 +5285,7 @@
         </w:numPr>
       </w:pPr>
       <w:r>
-        <w:t>Registro de Fiscales</w:t>
+        <w:t>Piezas</w:t>
       </w:r>
     </w:p>
     <w:p>
@@ -3316,7 +5297,7 @@
         </w:numPr>
       </w:pPr>
       <w:r>
-        <w:t>Se permitirá a través de este módulo registrar los datos de los todos los fiscales participantes.</w:t>
+        <w:t>Permitirá al administrador manejar el puntaje que otorga cada pieza capturada.</w:t>
       </w:r>
     </w:p>
     <w:p>
@@ -3328,10 +5309,7 @@
         </w:numPr>
       </w:pPr>
       <w:r>
-        <w:t>Manejo de Horarios:</w:t>
-      </w:r>
-      <w:r>
-        <w:t xml:space="preserve"> </w:t>
+        <w:t>Registro de Fiscales</w:t>
       </w:r>
     </w:p>
     <w:p>
@@ -3343,7 +5321,34 @@
         </w:numPr>
       </w:pPr>
       <w:r>
-        <w:t>Habilitará al administrador para manejar los horarios de los fiscales y la largada entre otros.</w:t>
+        <w:t>Se permitirá a través de este módulo registrar los datos de los todos los fiscales participantes.</w:t>
+      </w:r>
+    </w:p>
+    <w:p>
+      <w:pPr>
+        <w:pStyle w:val="Prrafodelista"/>
+        <w:numPr>
+          <w:ilvl w:val="1"/>
+          <w:numId w:val="5"/>
+        </w:numPr>
+      </w:pPr>
+      <w:r>
+        <w:t>Manejo de Horarios:</w:t>
+      </w:r>
+      <w:r>
+        <w:t xml:space="preserve"> </w:t>
+      </w:r>
+    </w:p>
+    <w:p>
+      <w:pPr>
+        <w:pStyle w:val="Prrafodelista"/>
+        <w:numPr>
+          <w:ilvl w:val="2"/>
+          <w:numId w:val="5"/>
+        </w:numPr>
+      </w:pPr>
+      <w:r>
+        <w:t>Habilitará al administrador para manejar los horarios de los fiscales.</w:t>
       </w:r>
       <w:r>
         <w:t xml:space="preserve"> </w:t>
@@ -3421,7 +5426,7 @@
         </w:numPr>
       </w:pPr>
       <w:r>
-        <w:t>Historial de participación</w:t>
+        <w:t>Modificación de clubes ya existentes</w:t>
       </w:r>
     </w:p>
     <w:p>
@@ -3433,18 +5438,6 @@
         </w:numPr>
       </w:pPr>
       <w:r>
-        <w:t>Modificación de clubes ya existentes</w:t>
-      </w:r>
-    </w:p>
-    <w:p>
-      <w:pPr>
-        <w:pStyle w:val="Prrafodelista"/>
-        <w:numPr>
-          <w:ilvl w:val="3"/>
-          <w:numId w:val="5"/>
-        </w:numPr>
-      </w:pPr>
-      <w:r>
         <w:t>Distancia del club con la cede del torneo</w:t>
       </w:r>
     </w:p>
@@ -3469,6 +5462,7 @@
         </w:numPr>
       </w:pPr>
       <w:r>
+        <w:lastRenderedPageBreak/>
         <w:t>Permite al/</w:t>
       </w:r>
       <w:proofErr w:type="gramStart"/>
@@ -3501,56 +5495,13 @@
         </w:numPr>
       </w:pPr>
       <w:r>
-        <w:lastRenderedPageBreak/>
-        <w:t>Este módulo permite a los usuarios registrados como fiscales fiscalizar las piezas de cada pescador al final del día de la planilla física al sistema para pasar a los resultados</w:t>
-      </w:r>
-    </w:p>
-    <w:p>
-      <w:pPr>
-        <w:pStyle w:val="Prrafodelista"/>
-        <w:numPr>
-          <w:ilvl w:val="0"/>
-          <w:numId w:val="5"/>
-        </w:numPr>
-      </w:pPr>
-      <w:r>
-        <w:t>Campeonato</w:t>
-      </w:r>
-    </w:p>
-    <w:p>
-      <w:pPr>
-        <w:pStyle w:val="Prrafodelista"/>
-        <w:numPr>
-          <w:ilvl w:val="1"/>
-          <w:numId w:val="5"/>
-        </w:numPr>
-      </w:pPr>
-      <w:r>
-        <w:t>Resultados</w:t>
-      </w:r>
-    </w:p>
-    <w:p>
-      <w:pPr>
-        <w:pStyle w:val="Prrafodelista"/>
-        <w:numPr>
-          <w:ilvl w:val="2"/>
-          <w:numId w:val="5"/>
-        </w:numPr>
-      </w:pPr>
-      <w:r>
-        <w:t>Este módulo emite todas las planillas ordenadas que requiera el club que realice el concurso, en este caso serán por género, categoría, modalidad, club, entre otros</w:t>
-      </w:r>
-    </w:p>
-    <w:p>
-      <w:pPr>
-        <w:pStyle w:val="Prrafodelista"/>
-        <w:numPr>
-          <w:ilvl w:val="2"/>
-          <w:numId w:val="5"/>
-        </w:numPr>
-      </w:pPr>
-      <w:r>
-        <w:t>Se expedirá una planilla, o más de ser necesarias, para mejorar la organización de los participantes y la calidad del evento.</w:t>
+        <w:t xml:space="preserve">Este módulo permite a los usuarios registrados como fiscales fiscalizar las piezas de cada </w:t>
+      </w:r>
+      <w:r>
+        <w:t>equipo</w:t>
+      </w:r>
+      <w:r>
+        <w:t xml:space="preserve"> al final del día de la planilla física al sistema para pasar a los resultados</w:t>
       </w:r>
     </w:p>
     <w:p>
@@ -3558,7 +5509,7 @@
         <w:pStyle w:val="Ttulo1"/>
       </w:pPr>
       <w:bookmarkStart w:id="14" w:name="_heading=h.r35rwuowzllg" w:colFirst="0" w:colLast="0"/>
-      <w:bookmarkStart w:id="15" w:name="_Toc141899490"/>
+      <w:bookmarkStart w:id="15" w:name="_Toc160715728"/>
       <w:bookmarkEnd w:id="14"/>
       <w:r>
         <w:t>Requerimientos no funcionales</w:t>
@@ -3598,7 +5549,7 @@
         </w:numPr>
       </w:pPr>
       <w:r>
-        <w:t>Auditoría</w:t>
+        <w:t>Mantenibilidad</w:t>
       </w:r>
     </w:p>
     <w:p>
@@ -3610,46 +5561,20 @@
         </w:numPr>
       </w:pPr>
       <w:r>
-        <w:t>Algunas modificaciones y/o eliminación de los registros ya existentes serán auditadas, con el fin de un control seguro de todos los cambios realizados dentro del sistema y también para la recuperación de los mismos en caso de errores accidentales.</w:t>
-      </w:r>
-    </w:p>
-    <w:p>
-      <w:pPr>
-        <w:pStyle w:val="Prrafodelista"/>
-        <w:numPr>
-          <w:ilvl w:val="0"/>
-          <w:numId w:val="6"/>
-        </w:numPr>
-      </w:pPr>
-      <w:r>
-        <w:t>Mantenibilidad</w:t>
-      </w:r>
-    </w:p>
-    <w:p>
-      <w:pPr>
-        <w:pStyle w:val="Prrafodelista"/>
-        <w:numPr>
-          <w:ilvl w:val="1"/>
-          <w:numId w:val="6"/>
-        </w:numPr>
-      </w:pPr>
-      <w:r>
-        <w:t xml:space="preserve">El desarrollador se encontrará en todo momento presente junto al usuario, en </w:t>
-      </w:r>
-      <w:proofErr w:type="spellStart"/>
-      <w:r>
-        <w:t>casode</w:t>
-      </w:r>
-      <w:proofErr w:type="spellEnd"/>
-      <w:r>
-        <w:t xml:space="preserve"> no ser así se le otorgará el número de teléfono de asistencia.</w:t>
+        <w:t>El desarrollador se encontrará en todo momento presente junto al usuario, en caso</w:t>
+      </w:r>
+      <w:r>
+        <w:t xml:space="preserve"> </w:t>
+      </w:r>
+      <w:r>
+        <w:t>de no ser así se le otorgará el número de teléfono de asistencia.</w:t>
       </w:r>
     </w:p>
     <w:p>
       <w:pPr>
         <w:pStyle w:val="Ttulo1"/>
       </w:pPr>
-      <w:bookmarkStart w:id="16" w:name="_Toc141899491"/>
+      <w:bookmarkStart w:id="16" w:name="_Toc160715729"/>
       <w:r>
         <w:t>Reglas de negocio</w:t>
       </w:r>
@@ -3664,7 +5589,7 @@
       <w:pPr>
         <w:pStyle w:val="Ttulo1"/>
       </w:pPr>
-      <w:bookmarkStart w:id="17" w:name="_Toc141899492"/>
+      <w:bookmarkStart w:id="17" w:name="_Toc160715730"/>
       <w:r>
         <w:t>Requerimientos de hardware</w:t>
       </w:r>
@@ -3730,7 +5655,7 @@
       <w:pPr>
         <w:pStyle w:val="Ttulo1"/>
       </w:pPr>
-      <w:bookmarkStart w:id="18" w:name="_Toc141899493"/>
+      <w:bookmarkStart w:id="18" w:name="_Toc160715731"/>
       <w:r>
         <w:t>Requerimientos de software</w:t>
       </w:r>
@@ -3761,7 +5686,7 @@
       <w:pPr>
         <w:pStyle w:val="Ttulo1"/>
       </w:pPr>
-      <w:bookmarkStart w:id="19" w:name="_Toc141899494"/>
+      <w:bookmarkStart w:id="19" w:name="_Toc160715732"/>
       <w:r>
         <w:lastRenderedPageBreak/>
         <w:t>Modelo de casos de Uso</w:t>
@@ -3774,10 +5699,10 @@
           <w:noProof/>
         </w:rPr>
         <w:drawing>
-          <wp:inline distT="0" distB="0" distL="0" distR="0" wp14:anchorId="1F068ADE" wp14:editId="799E4384">
-            <wp:extent cx="8044556" cy="5609301"/>
-            <wp:effectExtent l="0" t="1588" r="0" b="0"/>
-            <wp:docPr id="666761492" name="Imagen 1"/>
+          <wp:inline distT="0" distB="0" distL="0" distR="0" wp14:anchorId="622B92BF" wp14:editId="3F399B28">
+            <wp:extent cx="4124325" cy="3152775"/>
+            <wp:effectExtent l="0" t="0" r="9525" b="9525"/>
+            <wp:docPr id="45802793" name="Imagen 3"/>
             <wp:cNvGraphicFramePr>
               <a:graphicFrameLocks xmlns:a="http://schemas.openxmlformats.org/drawingml/2006/main" noChangeAspect="1"/>
             </wp:cNvGraphicFramePr>
@@ -3785,7 +5710,7 @@
               <a:graphicData uri="http://schemas.openxmlformats.org/drawingml/2006/picture">
                 <pic:pic xmlns:pic="http://schemas.openxmlformats.org/drawingml/2006/picture">
                   <pic:nvPicPr>
-                    <pic:cNvPr id="0" name="Picture 1"/>
+                    <pic:cNvPr id="0" name="Picture 5"/>
                     <pic:cNvPicPr>
                       <a:picLocks noChangeAspect="1" noChangeArrowheads="1"/>
                     </pic:cNvPicPr>
@@ -3804,9 +5729,9 @@
                     </a:stretch>
                   </pic:blipFill>
                   <pic:spPr bwMode="auto">
-                    <a:xfrm rot="5400000">
+                    <a:xfrm>
                       <a:off x="0" y="0"/>
-                      <a:ext cx="8063835" cy="5622744"/>
+                      <a:ext cx="4124325" cy="3152775"/>
                     </a:xfrm>
                     <a:prstGeom prst="rect">
                       <a:avLst/>
@@ -3824,83 +5749,15 @@
       </w:r>
     </w:p>
     <w:p>
-      <w:pPr>
-        <w:spacing w:after="0"/>
-      </w:pPr>
-    </w:p>
-    <w:p>
-      <w:pPr>
-        <w:spacing w:after="0"/>
-      </w:pPr>
-    </w:p>
-    <w:p/>
-    <w:p/>
-    <w:p>
-      <w:pPr>
-        <w:pStyle w:val="Ttulo1"/>
-      </w:pPr>
-      <w:bookmarkStart w:id="20" w:name="_Toc141899495"/>
-      <w:r>
-        <w:lastRenderedPageBreak/>
-        <w:t>Diseño de interfaces</w:t>
-      </w:r>
-      <w:bookmarkEnd w:id="20"/>
-    </w:p>
-    <w:p>
-      <w:pPr>
-        <w:pStyle w:val="Ttulo1"/>
-      </w:pPr>
-      <w:bookmarkStart w:id="21" w:name="_Toc141899496"/>
-      <w:r>
-        <w:t>Presupuesto</w:t>
-      </w:r>
-      <w:bookmarkStart w:id="22" w:name="_heading=h.b0ixrtl7jk2y" w:colFirst="0" w:colLast="0"/>
-      <w:bookmarkEnd w:id="21"/>
-      <w:bookmarkEnd w:id="22"/>
-    </w:p>
-    <w:p>
-      <w:pPr>
-        <w:sectPr>
-          <w:headerReference w:type="default" r:id="rId9"/>
-          <w:footerReference w:type="default" r:id="rId10"/>
-          <w:pgSz w:w="12240" w:h="20160"/>
-          <w:pgMar w:top="1984" w:right="1700" w:bottom="1417" w:left="1700" w:header="709" w:footer="709" w:gutter="0"/>
-          <w:pgNumType w:start="0"/>
-          <w:cols w:space="720"/>
-          <w:titlePg/>
-        </w:sectPr>
-      </w:pPr>
-      <w:r>
-        <w:t>Debido a la naturaleza del proyecto, en las fases iniciales (análisis, diseño, programación y documentación) no se contempla ningún pago. En el caso de que sean necesarias las etapas de instalación, capacitación y mantenimiento, los detalles de pago se definirán una vez presentada y aprobada la etapa final del trabajo.</w:t>
-      </w:r>
-    </w:p>
-    <w:p>
-      <w:pPr>
-        <w:pStyle w:val="Ttulo1"/>
-        <w:rPr>
-          <w:lang w:val="es-ES"/>
-        </w:rPr>
-      </w:pPr>
-      <w:bookmarkStart w:id="23" w:name="_Toc141899497"/>
-      <w:r>
-        <w:lastRenderedPageBreak/>
-        <w:t>Modelo de datos del Sistema</w:t>
-      </w:r>
-      <w:bookmarkEnd w:id="23"/>
-    </w:p>
-    <w:p>
-      <w:pPr>
-        <w:pStyle w:val="Ttulo1"/>
-      </w:pPr>
       <w:r>
         <w:rPr>
           <w:noProof/>
         </w:rPr>
         <w:drawing>
-          <wp:inline distT="0" distB="0" distL="0" distR="0" wp14:anchorId="666AFF7A" wp14:editId="6300510C">
-            <wp:extent cx="8017077" cy="5590255"/>
-            <wp:effectExtent l="0" t="5715" r="0" b="0"/>
-            <wp:docPr id="68302780" name="Imagen 1"/>
+          <wp:inline distT="0" distB="0" distL="0" distR="0" wp14:anchorId="41F423E3" wp14:editId="63085038">
+            <wp:extent cx="3743325" cy="2009775"/>
+            <wp:effectExtent l="0" t="0" r="9525" b="9525"/>
+            <wp:docPr id="1319519664" name="Imagen 4"/>
             <wp:cNvGraphicFramePr>
               <a:graphicFrameLocks xmlns:a="http://schemas.openxmlformats.org/drawingml/2006/main" noChangeAspect="1"/>
             </wp:cNvGraphicFramePr>
@@ -3908,13 +5765,1022 @@
               <a:graphicData uri="http://schemas.openxmlformats.org/drawingml/2006/picture">
                 <pic:pic xmlns:pic="http://schemas.openxmlformats.org/drawingml/2006/picture">
                   <pic:nvPicPr>
-                    <pic:cNvPr id="0" name="Picture 1"/>
+                    <pic:cNvPr id="0" name="Picture 7"/>
                     <pic:cNvPicPr>
                       <a:picLocks noChangeAspect="1" noChangeArrowheads="1"/>
                     </pic:cNvPicPr>
                   </pic:nvPicPr>
                   <pic:blipFill>
-                    <a:blip r:embed="rId8">
+                    <a:blip r:embed="rId9">
+                      <a:extLst>
+                        <a:ext uri="{28A0092B-C50C-407E-A947-70E740481C1C}">
+                          <a14:useLocalDpi xmlns:a14="http://schemas.microsoft.com/office/drawing/2010/main" val="0"/>
+                        </a:ext>
+                      </a:extLst>
+                    </a:blip>
+                    <a:srcRect/>
+                    <a:stretch>
+                      <a:fillRect/>
+                    </a:stretch>
+                  </pic:blipFill>
+                  <pic:spPr bwMode="auto">
+                    <a:xfrm>
+                      <a:off x="0" y="0"/>
+                      <a:ext cx="3743325" cy="2009775"/>
+                    </a:xfrm>
+                    <a:prstGeom prst="rect">
+                      <a:avLst/>
+                    </a:prstGeom>
+                    <a:noFill/>
+                    <a:ln>
+                      <a:noFill/>
+                    </a:ln>
+                  </pic:spPr>
+                </pic:pic>
+              </a:graphicData>
+            </a:graphic>
+          </wp:inline>
+        </w:drawing>
+      </w:r>
+    </w:p>
+    <w:p/>
+    <w:p/>
+    <w:p/>
+    <w:p/>
+    <w:p/>
+    <w:p>
+      <w:pPr>
+        <w:spacing w:after="0"/>
+      </w:pPr>
+    </w:p>
+    <w:p>
+      <w:pPr>
+        <w:spacing w:after="0"/>
+      </w:pPr>
+    </w:p>
+    <w:p/>
+    <w:p/>
+    <w:p/>
+    <w:p/>
+    <w:p/>
+    <w:p>
+      <w:pPr>
+        <w:pStyle w:val="Ttulo1"/>
+      </w:pPr>
+      <w:bookmarkStart w:id="20" w:name="_Toc160715733"/>
+      <w:r>
+        <w:lastRenderedPageBreak/>
+        <w:t>Diseño de interfaces</w:t>
+      </w:r>
+      <w:bookmarkEnd w:id="20"/>
+    </w:p>
+    <w:p>
+      <w:pPr>
+        <w:pStyle w:val="Ttulo2"/>
+      </w:pPr>
+      <w:bookmarkStart w:id="21" w:name="_Toc160715734"/>
+      <w:r>
+        <w:t>Inicio de Sesión</w:t>
+      </w:r>
+      <w:bookmarkEnd w:id="21"/>
+    </w:p>
+    <w:p>
+      <w:pPr>
+        <w:pStyle w:val="Ttulo1"/>
+      </w:pPr>
+      <w:bookmarkStart w:id="22" w:name="_Toc160715735"/>
+      <w:r>
+        <w:rPr>
+          <w:noProof/>
+        </w:rPr>
+        <w:drawing>
+          <wp:inline distT="0" distB="0" distL="0" distR="0" wp14:anchorId="1E650A49" wp14:editId="25485030">
+            <wp:extent cx="5400040" cy="2541905"/>
+            <wp:effectExtent l="0" t="0" r="0" b="0"/>
+            <wp:docPr id="442237747" name="Imagen 1"/>
+            <wp:cNvGraphicFramePr>
+              <a:graphicFrameLocks xmlns:a="http://schemas.openxmlformats.org/drawingml/2006/main" noChangeAspect="1"/>
+            </wp:cNvGraphicFramePr>
+            <a:graphic xmlns:a="http://schemas.openxmlformats.org/drawingml/2006/main">
+              <a:graphicData uri="http://schemas.openxmlformats.org/drawingml/2006/picture">
+                <pic:pic xmlns:pic="http://schemas.openxmlformats.org/drawingml/2006/picture">
+                  <pic:nvPicPr>
+                    <pic:cNvPr id="442237747" name=""/>
+                    <pic:cNvPicPr/>
+                  </pic:nvPicPr>
+                  <pic:blipFill>
+                    <a:blip r:embed="rId10"/>
+                    <a:stretch>
+                      <a:fillRect/>
+                    </a:stretch>
+                  </pic:blipFill>
+                  <pic:spPr>
+                    <a:xfrm>
+                      <a:off x="0" y="0"/>
+                      <a:ext cx="5400040" cy="2541905"/>
+                    </a:xfrm>
+                    <a:prstGeom prst="rect">
+                      <a:avLst/>
+                    </a:prstGeom>
+                  </pic:spPr>
+                </pic:pic>
+              </a:graphicData>
+            </a:graphic>
+          </wp:inline>
+        </w:drawing>
+      </w:r>
+      <w:bookmarkEnd w:id="22"/>
+    </w:p>
+    <w:p>
+      <w:pPr>
+        <w:pStyle w:val="Ttulo2"/>
+      </w:pPr>
+      <w:bookmarkStart w:id="23" w:name="_Toc160715736"/>
+      <w:proofErr w:type="spellStart"/>
+      <w:r>
+        <w:t>Navbar</w:t>
+      </w:r>
+      <w:bookmarkEnd w:id="23"/>
+      <w:proofErr w:type="spellEnd"/>
+    </w:p>
+    <w:p>
+      <w:pPr>
+        <w:pStyle w:val="Ttulo2"/>
+      </w:pPr>
+      <w:bookmarkStart w:id="24" w:name="_Toc160715737"/>
+      <w:r>
+        <w:rPr>
+          <w:noProof/>
+        </w:rPr>
+        <w:drawing>
+          <wp:inline distT="0" distB="0" distL="0" distR="0" wp14:anchorId="32E0244E" wp14:editId="5BDD8359">
+            <wp:extent cx="5400040" cy="139700"/>
+            <wp:effectExtent l="0" t="0" r="0" b="0"/>
+            <wp:docPr id="1994883614" name="Imagen 1"/>
+            <wp:cNvGraphicFramePr>
+              <a:graphicFrameLocks xmlns:a="http://schemas.openxmlformats.org/drawingml/2006/main" noChangeAspect="1"/>
+            </wp:cNvGraphicFramePr>
+            <a:graphic xmlns:a="http://schemas.openxmlformats.org/drawingml/2006/main">
+              <a:graphicData uri="http://schemas.openxmlformats.org/drawingml/2006/picture">
+                <pic:pic xmlns:pic="http://schemas.openxmlformats.org/drawingml/2006/picture">
+                  <pic:nvPicPr>
+                    <pic:cNvPr id="1994883614" name=""/>
+                    <pic:cNvPicPr/>
+                  </pic:nvPicPr>
+                  <pic:blipFill>
+                    <a:blip r:embed="rId11"/>
+                    <a:stretch>
+                      <a:fillRect/>
+                    </a:stretch>
+                  </pic:blipFill>
+                  <pic:spPr>
+                    <a:xfrm>
+                      <a:off x="0" y="0"/>
+                      <a:ext cx="5400040" cy="139700"/>
+                    </a:xfrm>
+                    <a:prstGeom prst="rect">
+                      <a:avLst/>
+                    </a:prstGeom>
+                  </pic:spPr>
+                </pic:pic>
+              </a:graphicData>
+            </a:graphic>
+          </wp:inline>
+        </w:drawing>
+      </w:r>
+      <w:bookmarkEnd w:id="24"/>
+    </w:p>
+    <w:p>
+      <w:pPr>
+        <w:pStyle w:val="Ttulo2"/>
+        <w:rPr>
+          <w:lang w:val="es-ES"/>
+        </w:rPr>
+      </w:pPr>
+      <w:bookmarkStart w:id="25" w:name="_Toc160715738"/>
+      <w:r>
+        <w:rPr>
+          <w:lang w:val="es-ES"/>
+        </w:rPr>
+        <w:t>Reglas</w:t>
+      </w:r>
+      <w:bookmarkEnd w:id="25"/>
+    </w:p>
+    <w:p>
+      <w:pPr>
+        <w:pStyle w:val="Ttulo2"/>
+        <w:rPr>
+          <w:lang w:val="es-ES"/>
+        </w:rPr>
+      </w:pPr>
+      <w:bookmarkStart w:id="26" w:name="_Toc160715739"/>
+      <w:r>
+        <w:rPr>
+          <w:noProof/>
+        </w:rPr>
+        <w:drawing>
+          <wp:inline distT="0" distB="0" distL="0" distR="0" wp14:anchorId="42E6C6E8" wp14:editId="2A698EF8">
+            <wp:extent cx="5400040" cy="2551430"/>
+            <wp:effectExtent l="0" t="0" r="0" b="1270"/>
+            <wp:docPr id="581082496" name="Imagen 1"/>
+            <wp:cNvGraphicFramePr>
+              <a:graphicFrameLocks xmlns:a="http://schemas.openxmlformats.org/drawingml/2006/main" noChangeAspect="1"/>
+            </wp:cNvGraphicFramePr>
+            <a:graphic xmlns:a="http://schemas.openxmlformats.org/drawingml/2006/main">
+              <a:graphicData uri="http://schemas.openxmlformats.org/drawingml/2006/picture">
+                <pic:pic xmlns:pic="http://schemas.openxmlformats.org/drawingml/2006/picture">
+                  <pic:nvPicPr>
+                    <pic:cNvPr id="581082496" name=""/>
+                    <pic:cNvPicPr/>
+                  </pic:nvPicPr>
+                  <pic:blipFill>
+                    <a:blip r:embed="rId12"/>
+                    <a:stretch>
+                      <a:fillRect/>
+                    </a:stretch>
+                  </pic:blipFill>
+                  <pic:spPr>
+                    <a:xfrm>
+                      <a:off x="0" y="0"/>
+                      <a:ext cx="5400040" cy="2551430"/>
+                    </a:xfrm>
+                    <a:prstGeom prst="rect">
+                      <a:avLst/>
+                    </a:prstGeom>
+                  </pic:spPr>
+                </pic:pic>
+              </a:graphicData>
+            </a:graphic>
+          </wp:inline>
+        </w:drawing>
+      </w:r>
+      <w:bookmarkEnd w:id="26"/>
+    </w:p>
+    <w:p>
+      <w:pPr>
+        <w:pStyle w:val="Ttulo2"/>
+        <w:rPr>
+          <w:lang w:val="es-ES"/>
+        </w:rPr>
+      </w:pPr>
+      <w:bookmarkStart w:id="27" w:name="_Toc160715740"/>
+      <w:r>
+        <w:rPr>
+          <w:lang w:val="es-ES"/>
+        </w:rPr>
+        <w:t>Equipos</w:t>
+      </w:r>
+      <w:bookmarkEnd w:id="27"/>
+    </w:p>
+    <w:p>
+      <w:pPr>
+        <w:pStyle w:val="Ttulo2"/>
+        <w:rPr>
+          <w:lang w:val="es-ES"/>
+        </w:rPr>
+      </w:pPr>
+      <w:bookmarkStart w:id="28" w:name="_Toc160715741"/>
+      <w:r>
+        <w:rPr>
+          <w:noProof/>
+        </w:rPr>
+        <w:lastRenderedPageBreak/>
+        <w:drawing>
+          <wp:inline distT="0" distB="0" distL="0" distR="0" wp14:anchorId="1C01FBBC" wp14:editId="13232B8C">
+            <wp:extent cx="5400040" cy="2545080"/>
+            <wp:effectExtent l="0" t="0" r="0" b="7620"/>
+            <wp:docPr id="330506360" name="Imagen 1"/>
+            <wp:cNvGraphicFramePr>
+              <a:graphicFrameLocks xmlns:a="http://schemas.openxmlformats.org/drawingml/2006/main" noChangeAspect="1"/>
+            </wp:cNvGraphicFramePr>
+            <a:graphic xmlns:a="http://schemas.openxmlformats.org/drawingml/2006/main">
+              <a:graphicData uri="http://schemas.openxmlformats.org/drawingml/2006/picture">
+                <pic:pic xmlns:pic="http://schemas.openxmlformats.org/drawingml/2006/picture">
+                  <pic:nvPicPr>
+                    <pic:cNvPr id="330506360" name=""/>
+                    <pic:cNvPicPr/>
+                  </pic:nvPicPr>
+                  <pic:blipFill>
+                    <a:blip r:embed="rId13"/>
+                    <a:stretch>
+                      <a:fillRect/>
+                    </a:stretch>
+                  </pic:blipFill>
+                  <pic:spPr>
+                    <a:xfrm>
+                      <a:off x="0" y="0"/>
+                      <a:ext cx="5400040" cy="2545080"/>
+                    </a:xfrm>
+                    <a:prstGeom prst="rect">
+                      <a:avLst/>
+                    </a:prstGeom>
+                  </pic:spPr>
+                </pic:pic>
+              </a:graphicData>
+            </a:graphic>
+          </wp:inline>
+        </w:drawing>
+      </w:r>
+      <w:bookmarkEnd w:id="28"/>
+    </w:p>
+    <w:p>
+      <w:pPr>
+        <w:pStyle w:val="Ttulo2"/>
+        <w:rPr>
+          <w:lang w:val="es-ES"/>
+        </w:rPr>
+      </w:pPr>
+      <w:bookmarkStart w:id="29" w:name="_Toc160715742"/>
+      <w:r>
+        <w:rPr>
+          <w:lang w:val="es-ES"/>
+        </w:rPr>
+        <w:t>Horarios</w:t>
+      </w:r>
+      <w:bookmarkEnd w:id="29"/>
+    </w:p>
+    <w:p>
+      <w:pPr>
+        <w:pStyle w:val="Ttulo2"/>
+        <w:rPr>
+          <w:lang w:val="es-ES"/>
+        </w:rPr>
+      </w:pPr>
+      <w:bookmarkStart w:id="30" w:name="_Toc160715743"/>
+      <w:r>
+        <w:rPr>
+          <w:noProof/>
+        </w:rPr>
+        <w:drawing>
+          <wp:inline distT="0" distB="0" distL="0" distR="0" wp14:anchorId="4F40E47A" wp14:editId="0789FAA9">
+            <wp:extent cx="5400040" cy="2571115"/>
+            <wp:effectExtent l="0" t="0" r="0" b="635"/>
+            <wp:docPr id="1596553451" name="Imagen 1"/>
+            <wp:cNvGraphicFramePr>
+              <a:graphicFrameLocks xmlns:a="http://schemas.openxmlformats.org/drawingml/2006/main" noChangeAspect="1"/>
+            </wp:cNvGraphicFramePr>
+            <a:graphic xmlns:a="http://schemas.openxmlformats.org/drawingml/2006/main">
+              <a:graphicData uri="http://schemas.openxmlformats.org/drawingml/2006/picture">
+                <pic:pic xmlns:pic="http://schemas.openxmlformats.org/drawingml/2006/picture">
+                  <pic:nvPicPr>
+                    <pic:cNvPr id="1596553451" name=""/>
+                    <pic:cNvPicPr/>
+                  </pic:nvPicPr>
+                  <pic:blipFill>
+                    <a:blip r:embed="rId14"/>
+                    <a:stretch>
+                      <a:fillRect/>
+                    </a:stretch>
+                  </pic:blipFill>
+                  <pic:spPr>
+                    <a:xfrm>
+                      <a:off x="0" y="0"/>
+                      <a:ext cx="5400040" cy="2571115"/>
+                    </a:xfrm>
+                    <a:prstGeom prst="rect">
+                      <a:avLst/>
+                    </a:prstGeom>
+                  </pic:spPr>
+                </pic:pic>
+              </a:graphicData>
+            </a:graphic>
+          </wp:inline>
+        </w:drawing>
+      </w:r>
+      <w:bookmarkEnd w:id="30"/>
+    </w:p>
+    <w:p>
+      <w:pPr>
+        <w:pStyle w:val="Ttulo2"/>
+        <w:rPr>
+          <w:lang w:val="es-ES"/>
+        </w:rPr>
+      </w:pPr>
+      <w:bookmarkStart w:id="31" w:name="_Toc160715744"/>
+      <w:r>
+        <w:rPr>
+          <w:lang w:val="es-ES"/>
+        </w:rPr>
+        <w:t>Administrador</w:t>
+      </w:r>
+      <w:bookmarkEnd w:id="31"/>
+    </w:p>
+    <w:p>
+      <w:pPr>
+        <w:pStyle w:val="Ttulo2"/>
+        <w:rPr>
+          <w:lang w:val="es-ES"/>
+        </w:rPr>
+      </w:pPr>
+      <w:bookmarkStart w:id="32" w:name="_Toc160715745"/>
+      <w:r>
+        <w:rPr>
+          <w:noProof/>
+        </w:rPr>
+        <w:drawing>
+          <wp:inline distT="0" distB="0" distL="0" distR="0" wp14:anchorId="310BE121" wp14:editId="2FC88861">
+            <wp:extent cx="5400040" cy="2542540"/>
+            <wp:effectExtent l="0" t="0" r="0" b="0"/>
+            <wp:docPr id="2107862809" name="Imagen 1"/>
+            <wp:cNvGraphicFramePr>
+              <a:graphicFrameLocks xmlns:a="http://schemas.openxmlformats.org/drawingml/2006/main" noChangeAspect="1"/>
+            </wp:cNvGraphicFramePr>
+            <a:graphic xmlns:a="http://schemas.openxmlformats.org/drawingml/2006/main">
+              <a:graphicData uri="http://schemas.openxmlformats.org/drawingml/2006/picture">
+                <pic:pic xmlns:pic="http://schemas.openxmlformats.org/drawingml/2006/picture">
+                  <pic:nvPicPr>
+                    <pic:cNvPr id="2107862809" name=""/>
+                    <pic:cNvPicPr/>
+                  </pic:nvPicPr>
+                  <pic:blipFill>
+                    <a:blip r:embed="rId15"/>
+                    <a:stretch>
+                      <a:fillRect/>
+                    </a:stretch>
+                  </pic:blipFill>
+                  <pic:spPr>
+                    <a:xfrm>
+                      <a:off x="0" y="0"/>
+                      <a:ext cx="5400040" cy="2542540"/>
+                    </a:xfrm>
+                    <a:prstGeom prst="rect">
+                      <a:avLst/>
+                    </a:prstGeom>
+                  </pic:spPr>
+                </pic:pic>
+              </a:graphicData>
+            </a:graphic>
+          </wp:inline>
+        </w:drawing>
+      </w:r>
+      <w:bookmarkEnd w:id="32"/>
+    </w:p>
+    <w:p>
+      <w:pPr>
+        <w:pStyle w:val="Ttulo2"/>
+        <w:rPr>
+          <w:lang w:val="es-ES"/>
+        </w:rPr>
+      </w:pPr>
+    </w:p>
+    <w:p>
+      <w:pPr>
+        <w:pStyle w:val="Ttulo2"/>
+        <w:rPr>
+          <w:lang w:val="es-ES"/>
+        </w:rPr>
+      </w:pPr>
+    </w:p>
+    <w:p>
+      <w:pPr>
+        <w:pStyle w:val="Ttulo2"/>
+        <w:rPr>
+          <w:lang w:val="es-ES"/>
+        </w:rPr>
+      </w:pPr>
+      <w:bookmarkStart w:id="33" w:name="_Toc160715746"/>
+      <w:r>
+        <w:rPr>
+          <w:lang w:val="es-ES"/>
+        </w:rPr>
+        <w:lastRenderedPageBreak/>
+        <w:t>Torneos</w:t>
+      </w:r>
+      <w:bookmarkEnd w:id="33"/>
+    </w:p>
+    <w:p>
+      <w:pPr>
+        <w:pStyle w:val="Ttulo2"/>
+        <w:rPr>
+          <w:lang w:val="es-ES"/>
+        </w:rPr>
+      </w:pPr>
+      <w:bookmarkStart w:id="34" w:name="_Toc160715747"/>
+      <w:r>
+        <w:rPr>
+          <w:noProof/>
+        </w:rPr>
+        <w:drawing>
+          <wp:inline distT="0" distB="0" distL="0" distR="0" wp14:anchorId="01572820" wp14:editId="07AB13D8">
+            <wp:extent cx="5400040" cy="2524760"/>
+            <wp:effectExtent l="0" t="0" r="0" b="8890"/>
+            <wp:docPr id="467543028" name="Imagen 1"/>
+            <wp:cNvGraphicFramePr>
+              <a:graphicFrameLocks xmlns:a="http://schemas.openxmlformats.org/drawingml/2006/main" noChangeAspect="1"/>
+            </wp:cNvGraphicFramePr>
+            <a:graphic xmlns:a="http://schemas.openxmlformats.org/drawingml/2006/main">
+              <a:graphicData uri="http://schemas.openxmlformats.org/drawingml/2006/picture">
+                <pic:pic xmlns:pic="http://schemas.openxmlformats.org/drawingml/2006/picture">
+                  <pic:nvPicPr>
+                    <pic:cNvPr id="467543028" name=""/>
+                    <pic:cNvPicPr/>
+                  </pic:nvPicPr>
+                  <pic:blipFill>
+                    <a:blip r:embed="rId16"/>
+                    <a:stretch>
+                      <a:fillRect/>
+                    </a:stretch>
+                  </pic:blipFill>
+                  <pic:spPr>
+                    <a:xfrm>
+                      <a:off x="0" y="0"/>
+                      <a:ext cx="5400040" cy="2524760"/>
+                    </a:xfrm>
+                    <a:prstGeom prst="rect">
+                      <a:avLst/>
+                    </a:prstGeom>
+                  </pic:spPr>
+                </pic:pic>
+              </a:graphicData>
+            </a:graphic>
+          </wp:inline>
+        </w:drawing>
+      </w:r>
+      <w:bookmarkEnd w:id="34"/>
+    </w:p>
+    <w:p>
+      <w:pPr>
+        <w:pStyle w:val="Ttulo2"/>
+        <w:rPr>
+          <w:lang w:val="es-ES"/>
+        </w:rPr>
+      </w:pPr>
+      <w:bookmarkStart w:id="35" w:name="_Toc160715748"/>
+      <w:r>
+        <w:rPr>
+          <w:lang w:val="es-ES"/>
+        </w:rPr>
+        <w:t>Modalidades</w:t>
+      </w:r>
+      <w:bookmarkEnd w:id="35"/>
+    </w:p>
+    <w:p>
+      <w:pPr>
+        <w:pStyle w:val="Ttulo2"/>
+        <w:rPr>
+          <w:lang w:val="es-ES"/>
+        </w:rPr>
+      </w:pPr>
+      <w:bookmarkStart w:id="36" w:name="_Toc160715749"/>
+      <w:r>
+        <w:rPr>
+          <w:noProof/>
+        </w:rPr>
+        <w:drawing>
+          <wp:inline distT="0" distB="0" distL="0" distR="0" wp14:anchorId="721208B9" wp14:editId="38E58D54">
+            <wp:extent cx="5400040" cy="2529205"/>
+            <wp:effectExtent l="0" t="0" r="0" b="4445"/>
+            <wp:docPr id="327353603" name="Imagen 1"/>
+            <wp:cNvGraphicFramePr>
+              <a:graphicFrameLocks xmlns:a="http://schemas.openxmlformats.org/drawingml/2006/main" noChangeAspect="1"/>
+            </wp:cNvGraphicFramePr>
+            <a:graphic xmlns:a="http://schemas.openxmlformats.org/drawingml/2006/main">
+              <a:graphicData uri="http://schemas.openxmlformats.org/drawingml/2006/picture">
+                <pic:pic xmlns:pic="http://schemas.openxmlformats.org/drawingml/2006/picture">
+                  <pic:nvPicPr>
+                    <pic:cNvPr id="327353603" name=""/>
+                    <pic:cNvPicPr/>
+                  </pic:nvPicPr>
+                  <pic:blipFill>
+                    <a:blip r:embed="rId17"/>
+                    <a:stretch>
+                      <a:fillRect/>
+                    </a:stretch>
+                  </pic:blipFill>
+                  <pic:spPr>
+                    <a:xfrm>
+                      <a:off x="0" y="0"/>
+                      <a:ext cx="5400040" cy="2529205"/>
+                    </a:xfrm>
+                    <a:prstGeom prst="rect">
+                      <a:avLst/>
+                    </a:prstGeom>
+                  </pic:spPr>
+                </pic:pic>
+              </a:graphicData>
+            </a:graphic>
+          </wp:inline>
+        </w:drawing>
+      </w:r>
+      <w:bookmarkEnd w:id="36"/>
+    </w:p>
+    <w:p>
+      <w:pPr>
+        <w:pStyle w:val="Ttulo2"/>
+        <w:rPr>
+          <w:lang w:val="es-ES"/>
+        </w:rPr>
+      </w:pPr>
+      <w:bookmarkStart w:id="37" w:name="_Toc160715750"/>
+      <w:r>
+        <w:rPr>
+          <w:lang w:val="es-ES"/>
+        </w:rPr>
+        <w:t>Categorías</w:t>
+      </w:r>
+      <w:bookmarkEnd w:id="37"/>
+    </w:p>
+    <w:p>
+      <w:pPr>
+        <w:pStyle w:val="Ttulo2"/>
+        <w:rPr>
+          <w:lang w:val="es-ES"/>
+        </w:rPr>
+      </w:pPr>
+      <w:bookmarkStart w:id="38" w:name="_Toc160715751"/>
+      <w:r>
+        <w:rPr>
+          <w:noProof/>
+        </w:rPr>
+        <w:drawing>
+          <wp:inline distT="0" distB="0" distL="0" distR="0" wp14:anchorId="0034CFC2" wp14:editId="0512E493">
+            <wp:extent cx="5400040" cy="2510790"/>
+            <wp:effectExtent l="0" t="0" r="0" b="3810"/>
+            <wp:docPr id="2011213720" name="Imagen 1"/>
+            <wp:cNvGraphicFramePr>
+              <a:graphicFrameLocks xmlns:a="http://schemas.openxmlformats.org/drawingml/2006/main" noChangeAspect="1"/>
+            </wp:cNvGraphicFramePr>
+            <a:graphic xmlns:a="http://schemas.openxmlformats.org/drawingml/2006/main">
+              <a:graphicData uri="http://schemas.openxmlformats.org/drawingml/2006/picture">
+                <pic:pic xmlns:pic="http://schemas.openxmlformats.org/drawingml/2006/picture">
+                  <pic:nvPicPr>
+                    <pic:cNvPr id="2011213720" name=""/>
+                    <pic:cNvPicPr/>
+                  </pic:nvPicPr>
+                  <pic:blipFill>
+                    <a:blip r:embed="rId18"/>
+                    <a:stretch>
+                      <a:fillRect/>
+                    </a:stretch>
+                  </pic:blipFill>
+                  <pic:spPr>
+                    <a:xfrm>
+                      <a:off x="0" y="0"/>
+                      <a:ext cx="5400040" cy="2510790"/>
+                    </a:xfrm>
+                    <a:prstGeom prst="rect">
+                      <a:avLst/>
+                    </a:prstGeom>
+                  </pic:spPr>
+                </pic:pic>
+              </a:graphicData>
+            </a:graphic>
+          </wp:inline>
+        </w:drawing>
+      </w:r>
+      <w:bookmarkEnd w:id="38"/>
+    </w:p>
+    <w:p>
+      <w:pPr>
+        <w:pStyle w:val="Ttulo2"/>
+        <w:rPr>
+          <w:lang w:val="es-ES"/>
+        </w:rPr>
+      </w:pPr>
+    </w:p>
+    <w:p>
+      <w:pPr>
+        <w:pStyle w:val="Ttulo2"/>
+        <w:rPr>
+          <w:lang w:val="es-ES"/>
+        </w:rPr>
+      </w:pPr>
+      <w:bookmarkStart w:id="39" w:name="_Toc160715752"/>
+      <w:r>
+        <w:rPr>
+          <w:lang w:val="es-ES"/>
+        </w:rPr>
+        <w:lastRenderedPageBreak/>
+        <w:t>Fiscales</w:t>
+      </w:r>
+      <w:bookmarkEnd w:id="39"/>
+    </w:p>
+    <w:p>
+      <w:pPr>
+        <w:pStyle w:val="Ttulo2"/>
+        <w:rPr>
+          <w:lang w:val="es-ES"/>
+        </w:rPr>
+      </w:pPr>
+      <w:bookmarkStart w:id="40" w:name="_Toc160715753"/>
+      <w:r>
+        <w:rPr>
+          <w:noProof/>
+        </w:rPr>
+        <w:drawing>
+          <wp:inline distT="0" distB="0" distL="0" distR="0" wp14:anchorId="170C7D87" wp14:editId="553854D2">
+            <wp:extent cx="5400040" cy="2544445"/>
+            <wp:effectExtent l="0" t="0" r="0" b="8255"/>
+            <wp:docPr id="853520862" name="Imagen 1"/>
+            <wp:cNvGraphicFramePr>
+              <a:graphicFrameLocks xmlns:a="http://schemas.openxmlformats.org/drawingml/2006/main" noChangeAspect="1"/>
+            </wp:cNvGraphicFramePr>
+            <a:graphic xmlns:a="http://schemas.openxmlformats.org/drawingml/2006/main">
+              <a:graphicData uri="http://schemas.openxmlformats.org/drawingml/2006/picture">
+                <pic:pic xmlns:pic="http://schemas.openxmlformats.org/drawingml/2006/picture">
+                  <pic:nvPicPr>
+                    <pic:cNvPr id="853520862" name=""/>
+                    <pic:cNvPicPr/>
+                  </pic:nvPicPr>
+                  <pic:blipFill>
+                    <a:blip r:embed="rId19"/>
+                    <a:stretch>
+                      <a:fillRect/>
+                    </a:stretch>
+                  </pic:blipFill>
+                  <pic:spPr>
+                    <a:xfrm>
+                      <a:off x="0" y="0"/>
+                      <a:ext cx="5400040" cy="2544445"/>
+                    </a:xfrm>
+                    <a:prstGeom prst="rect">
+                      <a:avLst/>
+                    </a:prstGeom>
+                  </pic:spPr>
+                </pic:pic>
+              </a:graphicData>
+            </a:graphic>
+          </wp:inline>
+        </w:drawing>
+      </w:r>
+      <w:bookmarkEnd w:id="40"/>
+    </w:p>
+    <w:p>
+      <w:pPr>
+        <w:pStyle w:val="Ttulo2"/>
+        <w:rPr>
+          <w:lang w:val="es-ES"/>
+        </w:rPr>
+      </w:pPr>
+      <w:bookmarkStart w:id="41" w:name="_Toc160715754"/>
+      <w:r>
+        <w:rPr>
+          <w:lang w:val="es-ES"/>
+        </w:rPr>
+        <w:t>Piezas</w:t>
+      </w:r>
+      <w:bookmarkEnd w:id="41"/>
+    </w:p>
+    <w:p>
+      <w:pPr>
+        <w:pStyle w:val="Ttulo2"/>
+        <w:rPr>
+          <w:lang w:val="es-ES"/>
+        </w:rPr>
+      </w:pPr>
+      <w:bookmarkStart w:id="42" w:name="_Toc160715755"/>
+      <w:r>
+        <w:rPr>
+          <w:noProof/>
+        </w:rPr>
+        <w:drawing>
+          <wp:inline distT="0" distB="0" distL="0" distR="0" wp14:anchorId="0AA09289" wp14:editId="4D2249AA">
+            <wp:extent cx="5400040" cy="2498725"/>
+            <wp:effectExtent l="0" t="0" r="0" b="0"/>
+            <wp:docPr id="1015143161" name="Imagen 1"/>
+            <wp:cNvGraphicFramePr>
+              <a:graphicFrameLocks xmlns:a="http://schemas.openxmlformats.org/drawingml/2006/main" noChangeAspect="1"/>
+            </wp:cNvGraphicFramePr>
+            <a:graphic xmlns:a="http://schemas.openxmlformats.org/drawingml/2006/main">
+              <a:graphicData uri="http://schemas.openxmlformats.org/drawingml/2006/picture">
+                <pic:pic xmlns:pic="http://schemas.openxmlformats.org/drawingml/2006/picture">
+                  <pic:nvPicPr>
+                    <pic:cNvPr id="1015143161" name=""/>
+                    <pic:cNvPicPr/>
+                  </pic:nvPicPr>
+                  <pic:blipFill>
+                    <a:blip r:embed="rId20"/>
+                    <a:stretch>
+                      <a:fillRect/>
+                    </a:stretch>
+                  </pic:blipFill>
+                  <pic:spPr>
+                    <a:xfrm>
+                      <a:off x="0" y="0"/>
+                      <a:ext cx="5400040" cy="2498725"/>
+                    </a:xfrm>
+                    <a:prstGeom prst="rect">
+                      <a:avLst/>
+                    </a:prstGeom>
+                  </pic:spPr>
+                </pic:pic>
+              </a:graphicData>
+            </a:graphic>
+          </wp:inline>
+        </w:drawing>
+      </w:r>
+      <w:bookmarkEnd w:id="42"/>
+    </w:p>
+    <w:p>
+      <w:pPr>
+        <w:pStyle w:val="Ttulo2"/>
+        <w:rPr>
+          <w:lang w:val="es-ES"/>
+        </w:rPr>
+      </w:pPr>
+      <w:bookmarkStart w:id="43" w:name="_Toc160715756"/>
+      <w:r>
+        <w:rPr>
+          <w:lang w:val="es-ES"/>
+        </w:rPr>
+        <w:t>Medidas</w:t>
+      </w:r>
+      <w:bookmarkEnd w:id="43"/>
+    </w:p>
+    <w:p>
+      <w:pPr>
+        <w:pStyle w:val="Ttulo2"/>
+        <w:rPr>
+          <w:lang w:val="es-ES"/>
+        </w:rPr>
+      </w:pPr>
+      <w:bookmarkStart w:id="44" w:name="_Toc160715757"/>
+      <w:r>
+        <w:rPr>
+          <w:noProof/>
+        </w:rPr>
+        <w:drawing>
+          <wp:inline distT="0" distB="0" distL="0" distR="0" wp14:anchorId="6B3BA8C5" wp14:editId="6AC66F1F">
+            <wp:extent cx="5400040" cy="2521585"/>
+            <wp:effectExtent l="0" t="0" r="0" b="0"/>
+            <wp:docPr id="523066998" name="Imagen 1"/>
+            <wp:cNvGraphicFramePr>
+              <a:graphicFrameLocks xmlns:a="http://schemas.openxmlformats.org/drawingml/2006/main" noChangeAspect="1"/>
+            </wp:cNvGraphicFramePr>
+            <a:graphic xmlns:a="http://schemas.openxmlformats.org/drawingml/2006/main">
+              <a:graphicData uri="http://schemas.openxmlformats.org/drawingml/2006/picture">
+                <pic:pic xmlns:pic="http://schemas.openxmlformats.org/drawingml/2006/picture">
+                  <pic:nvPicPr>
+                    <pic:cNvPr id="523066998" name=""/>
+                    <pic:cNvPicPr/>
+                  </pic:nvPicPr>
+                  <pic:blipFill>
+                    <a:blip r:embed="rId21"/>
+                    <a:stretch>
+                      <a:fillRect/>
+                    </a:stretch>
+                  </pic:blipFill>
+                  <pic:spPr>
+                    <a:xfrm>
+                      <a:off x="0" y="0"/>
+                      <a:ext cx="5400040" cy="2521585"/>
+                    </a:xfrm>
+                    <a:prstGeom prst="rect">
+                      <a:avLst/>
+                    </a:prstGeom>
+                  </pic:spPr>
+                </pic:pic>
+              </a:graphicData>
+            </a:graphic>
+          </wp:inline>
+        </w:drawing>
+      </w:r>
+      <w:bookmarkEnd w:id="44"/>
+    </w:p>
+    <w:p>
+      <w:pPr>
+        <w:pStyle w:val="Ttulo2"/>
+        <w:rPr>
+          <w:lang w:val="es-ES"/>
+        </w:rPr>
+      </w:pPr>
+    </w:p>
+    <w:p>
+      <w:pPr>
+        <w:pStyle w:val="Ttulo2"/>
+        <w:rPr>
+          <w:lang w:val="es-ES"/>
+        </w:rPr>
+      </w:pPr>
+      <w:bookmarkStart w:id="45" w:name="_Toc160715758"/>
+      <w:r>
+        <w:rPr>
+          <w:lang w:val="es-ES"/>
+        </w:rPr>
+        <w:lastRenderedPageBreak/>
+        <w:t>Clubes</w:t>
+      </w:r>
+      <w:bookmarkEnd w:id="45"/>
+    </w:p>
+    <w:p>
+      <w:pPr>
+        <w:pStyle w:val="Ttulo2"/>
+        <w:rPr>
+          <w:lang w:val="es-ES"/>
+        </w:rPr>
+      </w:pPr>
+      <w:bookmarkStart w:id="46" w:name="_Toc160715759"/>
+      <w:r>
+        <w:rPr>
+          <w:noProof/>
+        </w:rPr>
+        <w:drawing>
+          <wp:inline distT="0" distB="0" distL="0" distR="0" wp14:anchorId="27C55AC2" wp14:editId="59378211">
+            <wp:extent cx="5400040" cy="2559685"/>
+            <wp:effectExtent l="0" t="0" r="0" b="0"/>
+            <wp:docPr id="2033686872" name="Imagen 1"/>
+            <wp:cNvGraphicFramePr>
+              <a:graphicFrameLocks xmlns:a="http://schemas.openxmlformats.org/drawingml/2006/main" noChangeAspect="1"/>
+            </wp:cNvGraphicFramePr>
+            <a:graphic xmlns:a="http://schemas.openxmlformats.org/drawingml/2006/main">
+              <a:graphicData uri="http://schemas.openxmlformats.org/drawingml/2006/picture">
+                <pic:pic xmlns:pic="http://schemas.openxmlformats.org/drawingml/2006/picture">
+                  <pic:nvPicPr>
+                    <pic:cNvPr id="2033686872" name=""/>
+                    <pic:cNvPicPr/>
+                  </pic:nvPicPr>
+                  <pic:blipFill>
+                    <a:blip r:embed="rId22"/>
+                    <a:stretch>
+                      <a:fillRect/>
+                    </a:stretch>
+                  </pic:blipFill>
+                  <pic:spPr>
+                    <a:xfrm>
+                      <a:off x="0" y="0"/>
+                      <a:ext cx="5400040" cy="2559685"/>
+                    </a:xfrm>
+                    <a:prstGeom prst="rect">
+                      <a:avLst/>
+                    </a:prstGeom>
+                  </pic:spPr>
+                </pic:pic>
+              </a:graphicData>
+            </a:graphic>
+          </wp:inline>
+        </w:drawing>
+      </w:r>
+      <w:bookmarkEnd w:id="46"/>
+    </w:p>
+    <w:p>
+      <w:pPr>
+        <w:pStyle w:val="Ttulo1"/>
+      </w:pPr>
+      <w:bookmarkStart w:id="47" w:name="_Toc160715760"/>
+      <w:r>
+        <w:t>Presupuesto</w:t>
+      </w:r>
+      <w:bookmarkStart w:id="48" w:name="_heading=h.b0ixrtl7jk2y" w:colFirst="0" w:colLast="0"/>
+      <w:bookmarkEnd w:id="47"/>
+      <w:bookmarkEnd w:id="48"/>
+    </w:p>
+    <w:p>
+      <w:pPr>
+        <w:sectPr>
+          <w:headerReference w:type="default" r:id="rId23"/>
+          <w:footerReference w:type="default" r:id="rId24"/>
+          <w:pgSz w:w="12240" w:h="20160"/>
+          <w:pgMar w:top="1984" w:right="1700" w:bottom="1417" w:left="1700" w:header="709" w:footer="709" w:gutter="0"/>
+          <w:pgNumType w:start="0"/>
+          <w:cols w:space="720"/>
+          <w:titlePg/>
+        </w:sectPr>
+      </w:pPr>
+      <w:r>
+        <w:t>Debido a la naturaleza del proyecto, en las fases iniciales (análisis, diseño, programación y documentación) no se contempla ningún pago. En el caso de que sean necesarias las etapas de instalación, capacitación y mantenimiento, los detalles de pago se definirán una vez presentada y aprobada la etapa final del trabajo.</w:t>
+      </w:r>
+    </w:p>
+    <w:p>
+      <w:pPr>
+        <w:pStyle w:val="Ttulo1"/>
+        <w:rPr>
+          <w:lang w:val="es-ES"/>
+        </w:rPr>
+      </w:pPr>
+      <w:bookmarkStart w:id="49" w:name="_Toc160715761"/>
+      <w:r>
+        <w:lastRenderedPageBreak/>
+        <w:t>Modelo de datos del Sistema</w:t>
+      </w:r>
+      <w:bookmarkEnd w:id="49"/>
+    </w:p>
+    <w:p>
+      <w:pPr>
+        <w:pStyle w:val="Ttulo1"/>
+      </w:pPr>
+      <w:r>
+        <w:rPr>
+          <w:noProof/>
+        </w:rPr>
+        <w:drawing>
+          <wp:inline distT="0" distB="0" distL="0" distR="0" wp14:anchorId="4CC3FB1B" wp14:editId="23B268F0">
+            <wp:extent cx="7943967" cy="5879793"/>
+            <wp:effectExtent l="3492" t="0" r="3493" b="3492"/>
+            <wp:docPr id="1705678334" name="Imagen 2"/>
+            <wp:cNvGraphicFramePr>
+              <a:graphicFrameLocks xmlns:a="http://schemas.openxmlformats.org/drawingml/2006/main" noChangeAspect="1"/>
+            </wp:cNvGraphicFramePr>
+            <a:graphic xmlns:a="http://schemas.openxmlformats.org/drawingml/2006/main">
+              <a:graphicData uri="http://schemas.openxmlformats.org/drawingml/2006/picture">
+                <pic:pic xmlns:pic="http://schemas.openxmlformats.org/drawingml/2006/picture">
+                  <pic:nvPicPr>
+                    <pic:cNvPr id="0" name="Picture 3"/>
+                    <pic:cNvPicPr>
+                      <a:picLocks noChangeAspect="1" noChangeArrowheads="1"/>
+                    </pic:cNvPicPr>
+                  </pic:nvPicPr>
+                  <pic:blipFill>
+                    <a:blip r:embed="rId25">
                       <a:extLst>
                         <a:ext uri="{28A0092B-C50C-407E-A947-70E740481C1C}">
                           <a14:useLocalDpi xmlns:a14="http://schemas.microsoft.com/office/drawing/2010/main" val="0"/>
@@ -3929,7 +6795,7 @@
                   <pic:spPr bwMode="auto">
                     <a:xfrm rot="5400000">
                       <a:off x="0" y="0"/>
-                      <a:ext cx="8030392" cy="5599540"/>
+                      <a:ext cx="7951505" cy="5885372"/>
                     </a:xfrm>
                     <a:prstGeom prst="rect">
                       <a:avLst/>

</xml_diff>